<commit_message>
project Poo Crud Todo list
</commit_message>
<xml_diff>
--- a/JavaScript.docx
+++ b/JavaScript.docx
@@ -199,7 +199,6 @@
         <w:rPr>
           <w:sz w:val="28"/>
           <w:szCs w:val="28"/>
-          <w:lang w:val="es-ES"/>
         </w:rPr>
       </w:pPr>
       <w:r>
@@ -215,18 +214,16 @@
         <w:rPr>
           <w:sz w:val="28"/>
           <w:szCs w:val="28"/>
-          <w:lang w:val="es-ES"/>
-        </w:rPr>
-        <w:t>Nam</w:t>
-      </w:r>
-      <w:proofErr w:type="spellEnd"/>
-      <w:r>
-        <w:rPr>
-          <w:sz w:val="28"/>
-          <w:szCs w:val="28"/>
-          <w:lang w:val="es-ES"/>
-        </w:rPr>
-        <w:t>:’Aleja’,</w:t>
+        </w:rPr>
+        <w:t>Nam:’Aleja</w:t>
+      </w:r>
+      <w:proofErr w:type="spellEnd"/>
+      <w:r>
+        <w:rPr>
+          <w:sz w:val="28"/>
+          <w:szCs w:val="28"/>
+        </w:rPr>
+        <w:t>’,</w:t>
       </w:r>
     </w:p>
     <w:p>
@@ -235,26 +232,23 @@
         <w:rPr>
           <w:sz w:val="28"/>
           <w:szCs w:val="28"/>
-          <w:lang w:val="es-ES"/>
-        </w:rPr>
-      </w:pPr>
-      <w:proofErr w:type="spellStart"/>
-      <w:r>
-        <w:rPr>
-          <w:sz w:val="28"/>
-          <w:szCs w:val="28"/>
-          <w:lang w:val="es-ES"/>
-        </w:rPr>
-        <w:t>Lastname</w:t>
-      </w:r>
-      <w:proofErr w:type="spellEnd"/>
-      <w:r>
-        <w:rPr>
-          <w:sz w:val="28"/>
-          <w:szCs w:val="28"/>
-          <w:lang w:val="es-ES"/>
-        </w:rPr>
-        <w:t>:’Orrego’,</w:t>
+        </w:rPr>
+      </w:pPr>
+      <w:proofErr w:type="spellStart"/>
+      <w:r>
+        <w:rPr>
+          <w:sz w:val="28"/>
+          <w:szCs w:val="28"/>
+        </w:rPr>
+        <w:t>Lastname:’Orrego</w:t>
+      </w:r>
+      <w:proofErr w:type="spellEnd"/>
+      <w:r>
+        <w:rPr>
+          <w:sz w:val="28"/>
+          <w:szCs w:val="28"/>
+        </w:rPr>
+        <w:t>’,</w:t>
       </w:r>
     </w:p>
     <w:p>
@@ -263,25 +257,15 @@
         <w:rPr>
           <w:sz w:val="28"/>
           <w:szCs w:val="28"/>
-          <w:lang w:val="es-ES"/>
-        </w:rPr>
-      </w:pPr>
-      <w:r>
-        <w:rPr>
-          <w:sz w:val="28"/>
-          <w:szCs w:val="28"/>
-          <w:lang w:val="es-ES"/>
+        </w:rPr>
+      </w:pPr>
+      <w:r>
+        <w:rPr>
+          <w:sz w:val="28"/>
+          <w:szCs w:val="28"/>
         </w:rPr>
         <w:tab/>
-        <w:t>Age:30</w:t>
-      </w:r>
-      <w:r>
-        <w:rPr>
-          <w:sz w:val="28"/>
-          <w:szCs w:val="28"/>
-          <w:lang w:val="es-ES"/>
-        </w:rPr>
-        <w:t>,</w:t>
+        <w:t>Age:30,</w:t>
       </w:r>
     </w:p>
     <w:p>
@@ -397,12 +381,14 @@
         <w:rPr>
           <w:sz w:val="28"/>
           <w:szCs w:val="28"/>
-        </w:rPr>
-      </w:pPr>
-      <w:r>
-        <w:rPr>
-          <w:sz w:val="28"/>
-          <w:szCs w:val="28"/>
+          <w:lang w:val="es-419"/>
+        </w:rPr>
+      </w:pPr>
+      <w:r>
+        <w:rPr>
+          <w:sz w:val="28"/>
+          <w:szCs w:val="28"/>
+          <w:lang w:val="es-419"/>
         </w:rPr>
         <w:t>}</w:t>
       </w:r>
@@ -775,52 +761,28 @@
         <w:rPr>
           <w:sz w:val="28"/>
           <w:szCs w:val="28"/>
-          <w:lang w:val="es-419"/>
-        </w:rPr>
-      </w:pPr>
-      <w:proofErr w:type="spellStart"/>
-      <w:r>
-        <w:rPr>
-          <w:sz w:val="28"/>
-          <w:szCs w:val="28"/>
-          <w:lang w:val="es-419"/>
-        </w:rPr>
-        <w:t>Function</w:t>
-      </w:r>
-      <w:proofErr w:type="spellEnd"/>
-      <w:r>
-        <w:rPr>
-          <w:sz w:val="28"/>
-          <w:szCs w:val="28"/>
-          <w:lang w:val="es-419"/>
-        </w:rPr>
-        <w:t xml:space="preserve"> </w:t>
-      </w:r>
-      <w:proofErr w:type="spellStart"/>
+        </w:rPr>
+      </w:pPr>
+      <w:r>
+        <w:rPr>
+          <w:sz w:val="28"/>
+          <w:szCs w:val="28"/>
+        </w:rPr>
+        <w:t xml:space="preserve">Function </w:t>
+      </w:r>
       <w:proofErr w:type="gramStart"/>
       <w:r>
         <w:rPr>
           <w:sz w:val="28"/>
           <w:szCs w:val="28"/>
-          <w:lang w:val="es-419"/>
-        </w:rPr>
-        <w:t>Person</w:t>
-      </w:r>
-      <w:proofErr w:type="spellEnd"/>
-      <w:r>
-        <w:rPr>
-          <w:sz w:val="28"/>
-          <w:szCs w:val="28"/>
-          <w:lang w:val="es-419"/>
-        </w:rPr>
-        <w:t>(</w:t>
+        </w:rPr>
+        <w:t>Person(</w:t>
       </w:r>
       <w:proofErr w:type="gramEnd"/>
       <w:r>
         <w:rPr>
           <w:sz w:val="28"/>
           <w:szCs w:val="28"/>
-          <w:lang w:val="es-419"/>
         </w:rPr>
         <w:t>){</w:t>
       </w:r>
@@ -830,14 +792,12 @@
         <w:rPr>
           <w:sz w:val="28"/>
           <w:szCs w:val="28"/>
-          <w:lang w:val="es-419"/>
-        </w:rPr>
-      </w:pPr>
-      <w:r>
-        <w:rPr>
-          <w:sz w:val="28"/>
-          <w:szCs w:val="28"/>
-          <w:lang w:val="es-419"/>
+        </w:rPr>
+      </w:pPr>
+      <w:r>
+        <w:rPr>
+          <w:sz w:val="28"/>
+          <w:szCs w:val="28"/>
         </w:rPr>
         <w:tab/>
         <w:t>This.name =’’</w:t>
@@ -848,14 +808,12 @@
         <w:rPr>
           <w:sz w:val="28"/>
           <w:szCs w:val="28"/>
-          <w:lang w:val="es-419"/>
-        </w:rPr>
-      </w:pPr>
-      <w:r>
-        <w:rPr>
-          <w:sz w:val="28"/>
-          <w:szCs w:val="28"/>
-          <w:lang w:val="es-419"/>
+        </w:rPr>
+      </w:pPr>
+      <w:r>
+        <w:rPr>
+          <w:sz w:val="28"/>
+          <w:szCs w:val="28"/>
         </w:rPr>
         <w:tab/>
       </w:r>
@@ -864,7 +822,6 @@
         <w:rPr>
           <w:sz w:val="28"/>
           <w:szCs w:val="28"/>
-          <w:lang w:val="es-419"/>
         </w:rPr>
         <w:t>This.lasname</w:t>
       </w:r>
@@ -873,7 +830,6 @@
         <w:rPr>
           <w:sz w:val="28"/>
           <w:szCs w:val="28"/>
-          <w:lang w:val="es-419"/>
         </w:rPr>
         <w:t xml:space="preserve"> =’’</w:t>
       </w:r>
@@ -884,15 +840,13 @@
         <w:rPr>
           <w:sz w:val="28"/>
           <w:szCs w:val="28"/>
-          <w:lang w:val="es-419"/>
-        </w:rPr>
-      </w:pPr>
-      <w:proofErr w:type="spellStart"/>
-      <w:r>
-        <w:rPr>
-          <w:sz w:val="28"/>
-          <w:szCs w:val="28"/>
-          <w:lang w:val="es-419"/>
+        </w:rPr>
+      </w:pPr>
+      <w:proofErr w:type="spellStart"/>
+      <w:r>
+        <w:rPr>
+          <w:sz w:val="28"/>
+          <w:szCs w:val="28"/>
         </w:rPr>
         <w:t>This.showFullName</w:t>
       </w:r>
@@ -901,34 +855,14 @@
         <w:rPr>
           <w:sz w:val="28"/>
           <w:szCs w:val="28"/>
-          <w:lang w:val="es-419"/>
-        </w:rPr>
-        <w:t xml:space="preserve"> =</w:t>
-      </w:r>
-      <w:proofErr w:type="spellStart"/>
-      <w:r>
-        <w:rPr>
-          <w:sz w:val="28"/>
-          <w:szCs w:val="28"/>
-          <w:lang w:val="es-419"/>
-        </w:rPr>
-        <w:t>function</w:t>
-      </w:r>
-      <w:proofErr w:type="spellEnd"/>
-      <w:r>
-        <w:rPr>
-          <w:sz w:val="28"/>
-          <w:szCs w:val="28"/>
-          <w:lang w:val="es-419"/>
-        </w:rPr>
-        <w:t xml:space="preserve"> </w:t>
+        </w:rPr>
+        <w:t xml:space="preserve"> =function </w:t>
       </w:r>
       <w:proofErr w:type="gramStart"/>
       <w:r>
         <w:rPr>
           <w:sz w:val="28"/>
           <w:szCs w:val="28"/>
-          <w:lang w:val="es-419"/>
         </w:rPr>
         <w:t>(){</w:t>
       </w:r>
@@ -940,33 +874,20 @@
         <w:rPr>
           <w:sz w:val="28"/>
           <w:szCs w:val="28"/>
-          <w:lang w:val="es-419"/>
-        </w:rPr>
-      </w:pPr>
-      <w:proofErr w:type="spellStart"/>
-      <w:r>
-        <w:rPr>
-          <w:sz w:val="28"/>
-          <w:szCs w:val="28"/>
-          <w:lang w:val="es-419"/>
-        </w:rPr>
-        <w:t>Return</w:t>
-      </w:r>
-      <w:proofErr w:type="spellEnd"/>
-      <w:r>
-        <w:rPr>
-          <w:sz w:val="28"/>
-          <w:szCs w:val="28"/>
-          <w:lang w:val="es-419"/>
-        </w:rPr>
-        <w:t xml:space="preserve"> `${</w:t>
+        </w:rPr>
+      </w:pPr>
+      <w:r>
+        <w:rPr>
+          <w:sz w:val="28"/>
+          <w:szCs w:val="28"/>
+        </w:rPr>
+        <w:t>Return `${</w:t>
       </w:r>
       <w:proofErr w:type="gramStart"/>
       <w:r>
         <w:rPr>
           <w:sz w:val="28"/>
           <w:szCs w:val="28"/>
-          <w:lang w:val="es-419"/>
         </w:rPr>
         <w:t>this.name}`</w:t>
       </w:r>
@@ -1631,15 +1552,13 @@
           <w:sz w:val="28"/>
           <w:szCs w:val="28"/>
           <w:u w:val="single"/>
-          <w:lang w:val="es-419"/>
-        </w:rPr>
-      </w:pPr>
-      <w:proofErr w:type="spellStart"/>
-      <w:r>
-        <w:rPr>
-          <w:sz w:val="28"/>
-          <w:szCs w:val="28"/>
-          <w:lang w:val="es-419"/>
+        </w:rPr>
+      </w:pPr>
+      <w:proofErr w:type="spellStart"/>
+      <w:r>
+        <w:rPr>
+          <w:sz w:val="28"/>
+          <w:szCs w:val="28"/>
         </w:rPr>
         <w:t>Person.prototype.age</w:t>
       </w:r>
@@ -1648,25 +1567,33 @@
         <w:rPr>
           <w:sz w:val="28"/>
           <w:szCs w:val="28"/>
-          <w:lang w:val="es-419"/>
-        </w:rPr>
-        <w:t>=30;</w:t>
-      </w:r>
-    </w:p>
-    <w:p>
-      <w:pPr>
-        <w:rPr>
-          <w:sz w:val="28"/>
-          <w:szCs w:val="28"/>
-        </w:rPr>
-      </w:pPr>
-      <w:proofErr w:type="spellStart"/>
+        </w:rPr>
+        <w:t>=</w:t>
+      </w:r>
       <w:proofErr w:type="gramStart"/>
       <w:r>
         <w:rPr>
           <w:sz w:val="28"/>
           <w:szCs w:val="28"/>
         </w:rPr>
+        <w:t>30;</w:t>
+      </w:r>
+      <w:proofErr w:type="gramEnd"/>
+    </w:p>
+    <w:p>
+      <w:pPr>
+        <w:rPr>
+          <w:sz w:val="28"/>
+          <w:szCs w:val="28"/>
+        </w:rPr>
+      </w:pPr>
+      <w:proofErr w:type="spellStart"/>
+      <w:proofErr w:type="gramStart"/>
+      <w:r>
+        <w:rPr>
+          <w:sz w:val="28"/>
+          <w:szCs w:val="28"/>
+        </w:rPr>
         <w:t>Person.prototype.greet</w:t>
       </w:r>
       <w:proofErr w:type="spellEnd"/>
@@ -1685,27 +1612,59 @@
         <w:rPr>
           <w:sz w:val="28"/>
           <w:szCs w:val="28"/>
-        </w:rPr>
-      </w:pPr>
-      <w:r>
-        <w:rPr>
-          <w:sz w:val="28"/>
-          <w:szCs w:val="28"/>
-        </w:rPr>
-        <w:t>Return ‘hello’</w:t>
-      </w:r>
-    </w:p>
-    <w:p>
-      <w:pPr>
-        <w:rPr>
-          <w:sz w:val="28"/>
-          <w:szCs w:val="28"/>
-        </w:rPr>
-      </w:pPr>
-      <w:r>
-        <w:rPr>
-          <w:sz w:val="28"/>
-          <w:szCs w:val="28"/>
+          <w:lang w:val="es-419"/>
+        </w:rPr>
+      </w:pPr>
+      <w:proofErr w:type="spellStart"/>
+      <w:r>
+        <w:rPr>
+          <w:sz w:val="28"/>
+          <w:szCs w:val="28"/>
+          <w:lang w:val="es-419"/>
+        </w:rPr>
+        <w:t>Return</w:t>
+      </w:r>
+      <w:proofErr w:type="spellEnd"/>
+      <w:r>
+        <w:rPr>
+          <w:sz w:val="28"/>
+          <w:szCs w:val="28"/>
+          <w:lang w:val="es-419"/>
+        </w:rPr>
+        <w:t xml:space="preserve"> ‘</w:t>
+      </w:r>
+      <w:proofErr w:type="spellStart"/>
+      <w:r>
+        <w:rPr>
+          <w:sz w:val="28"/>
+          <w:szCs w:val="28"/>
+          <w:lang w:val="es-419"/>
+        </w:rPr>
+        <w:t>hello</w:t>
+      </w:r>
+      <w:proofErr w:type="spellEnd"/>
+      <w:r>
+        <w:rPr>
+          <w:sz w:val="28"/>
+          <w:szCs w:val="28"/>
+          <w:lang w:val="es-419"/>
+        </w:rPr>
+        <w:t>’</w:t>
+      </w:r>
+    </w:p>
+    <w:p>
+      <w:pPr>
+        <w:rPr>
+          <w:sz w:val="28"/>
+          <w:szCs w:val="28"/>
+          <w:lang w:val="es-419"/>
+        </w:rPr>
+      </w:pPr>
+      <w:r>
+        <w:rPr>
+          <w:sz w:val="28"/>
+          <w:szCs w:val="28"/>
+          <w:lang w:val="es-419"/>
         </w:rPr>
         <w:t>}</w:t>
       </w:r>
@@ -1715,6 +1674,7 @@
         <w:rPr>
           <w:sz w:val="28"/>
           <w:szCs w:val="28"/>
+          <w:lang w:val="es-419"/>
         </w:rPr>
       </w:pPr>
     </w:p>
@@ -1873,6 +1833,7 @@
         <w:rPr>
           <w:sz w:val="28"/>
           <w:szCs w:val="28"/>
+          <w:lang w:val="es-419"/>
         </w:rPr>
       </w:pPr>
       <w:proofErr w:type="spellStart"/>
@@ -1881,6 +1842,7 @@
         <w:rPr>
           <w:sz w:val="28"/>
           <w:szCs w:val="28"/>
+          <w:lang w:val="es-419"/>
         </w:rPr>
         <w:t>Constrctor</w:t>
       </w:r>
@@ -1889,22 +1851,35 @@
         <w:rPr>
           <w:sz w:val="28"/>
           <w:szCs w:val="28"/>
+          <w:lang w:val="es-419"/>
         </w:rPr>
         <w:t>(</w:t>
       </w:r>
+      <w:proofErr w:type="spellStart"/>
       <w:proofErr w:type="gramEnd"/>
       <w:r>
         <w:rPr>
           <w:sz w:val="28"/>
           <w:szCs w:val="28"/>
-        </w:rPr>
-        <w:t xml:space="preserve">name, </w:t>
-      </w:r>
-      <w:proofErr w:type="spellStart"/>
-      <w:r>
-        <w:rPr>
-          <w:sz w:val="28"/>
-          <w:szCs w:val="28"/>
+          <w:lang w:val="es-419"/>
+        </w:rPr>
+        <w:t>name</w:t>
+      </w:r>
+      <w:proofErr w:type="spellEnd"/>
+      <w:r>
+        <w:rPr>
+          <w:sz w:val="28"/>
+          <w:szCs w:val="28"/>
+          <w:lang w:val="es-419"/>
+        </w:rPr>
+        <w:t xml:space="preserve">, </w:t>
+      </w:r>
+      <w:proofErr w:type="spellStart"/>
+      <w:r>
+        <w:rPr>
+          <w:sz w:val="28"/>
+          <w:szCs w:val="28"/>
+          <w:lang w:val="es-419"/>
         </w:rPr>
         <w:t>lasname</w:t>
       </w:r>
@@ -1913,6 +1888,7 @@
         <w:rPr>
           <w:sz w:val="28"/>
           <w:szCs w:val="28"/>
+          <w:lang w:val="es-419"/>
         </w:rPr>
         <w:t>){</w:t>
       </w:r>
@@ -1929,8 +1905,15 @@
         <w:rPr>
           <w:sz w:val="28"/>
           <w:szCs w:val="28"/>
+          <w:lang w:val="es-419"/>
         </w:rPr>
         <w:tab/>
+      </w:r>
+      <w:r>
+        <w:rPr>
+          <w:sz w:val="28"/>
+          <w:szCs w:val="28"/>
+        </w:rPr>
         <w:t xml:space="preserve">This.name= </w:t>
       </w:r>
       <w:r>
@@ -2095,14 +2078,12 @@
         <w:rPr>
           <w:sz w:val="28"/>
           <w:szCs w:val="28"/>
-          <w:lang w:val="es-419"/>
-        </w:rPr>
-      </w:pPr>
-      <w:r>
-        <w:rPr>
-          <w:sz w:val="28"/>
-          <w:szCs w:val="28"/>
-          <w:lang w:val="es-419"/>
+        </w:rPr>
+      </w:pPr>
+      <w:r>
+        <w:rPr>
+          <w:sz w:val="28"/>
+          <w:szCs w:val="28"/>
         </w:rPr>
         <w:t>}</w:t>
       </w:r>
@@ -2962,17 +2943,390 @@
         <w:rPr>
           <w:sz w:val="28"/>
           <w:szCs w:val="28"/>
-          <w:lang w:val="es-419"/>
-        </w:rPr>
-      </w:pPr>
-      <w:proofErr w:type="spellStart"/>
-      <w:r>
-        <w:rPr>
-          <w:sz w:val="28"/>
-          <w:szCs w:val="28"/>
-          <w:lang w:val="es-419"/>
-        </w:rPr>
-        <w:t>Function</w:t>
+        </w:rPr>
+      </w:pPr>
+      <w:r>
+        <w:rPr>
+          <w:sz w:val="28"/>
+          <w:szCs w:val="28"/>
+        </w:rPr>
+        <w:t xml:space="preserve">Function </w:t>
+      </w:r>
+      <w:proofErr w:type="gramStart"/>
+      <w:r>
+        <w:rPr>
+          <w:sz w:val="28"/>
+          <w:szCs w:val="28"/>
+        </w:rPr>
+        <w:t>Person</w:t>
+      </w:r>
+      <w:r>
+        <w:rPr>
+          <w:sz w:val="28"/>
+          <w:szCs w:val="28"/>
+        </w:rPr>
+        <w:t>(</w:t>
+      </w:r>
+      <w:proofErr w:type="gramEnd"/>
+      <w:r>
+        <w:rPr>
+          <w:sz w:val="28"/>
+          <w:szCs w:val="28"/>
+        </w:rPr>
+        <w:t>){</w:t>
+      </w:r>
+    </w:p>
+    <w:p>
+      <w:pPr>
+        <w:ind w:firstLine="708"/>
+        <w:rPr>
+          <w:sz w:val="28"/>
+          <w:szCs w:val="28"/>
+        </w:rPr>
+      </w:pPr>
+      <w:r>
+        <w:rPr>
+          <w:sz w:val="28"/>
+          <w:szCs w:val="28"/>
+        </w:rPr>
+        <w:t>This.name=’’</w:t>
+      </w:r>
+    </w:p>
+    <w:p>
+      <w:pPr>
+        <w:ind w:firstLine="708"/>
+        <w:rPr>
+          <w:sz w:val="28"/>
+          <w:szCs w:val="28"/>
+        </w:rPr>
+      </w:pPr>
+      <w:proofErr w:type="spellStart"/>
+      <w:r>
+        <w:rPr>
+          <w:sz w:val="28"/>
+          <w:szCs w:val="28"/>
+        </w:rPr>
+        <w:t>This.lasname</w:t>
+      </w:r>
+      <w:proofErr w:type="spellEnd"/>
+      <w:r>
+        <w:rPr>
+          <w:sz w:val="28"/>
+          <w:szCs w:val="28"/>
+        </w:rPr>
+        <w:t>=’’</w:t>
+      </w:r>
+    </w:p>
+    <w:p>
+      <w:pPr>
+        <w:rPr>
+          <w:sz w:val="28"/>
+          <w:szCs w:val="28"/>
+          <w:lang w:val="es-419"/>
+        </w:rPr>
+      </w:pPr>
+      <w:r>
+        <w:rPr>
+          <w:sz w:val="28"/>
+          <w:szCs w:val="28"/>
+          <w:lang w:val="es-419"/>
+        </w:rPr>
+        <w:t>}</w:t>
+      </w:r>
+    </w:p>
+    <w:p>
+      <w:pPr>
+        <w:rPr>
+          <w:sz w:val="28"/>
+          <w:szCs w:val="28"/>
+          <w:lang w:val="es-419"/>
+        </w:rPr>
+      </w:pPr>
+      <w:r>
+        <w:rPr>
+          <w:sz w:val="28"/>
+          <w:szCs w:val="28"/>
+          <w:lang w:val="es-419"/>
+        </w:rPr>
+        <w:t>Los objetos d</w:t>
+      </w:r>
+      <w:r>
+        <w:rPr>
+          <w:sz w:val="28"/>
+          <w:szCs w:val="28"/>
+          <w:lang w:val="es-419"/>
+        </w:rPr>
+        <w:t xml:space="preserve">e </w:t>
+      </w:r>
+      <w:proofErr w:type="spellStart"/>
+      <w:r>
+        <w:rPr>
+          <w:sz w:val="28"/>
+          <w:szCs w:val="28"/>
+          <w:lang w:val="es-419"/>
+        </w:rPr>
+        <w:t>progrmador</w:t>
+      </w:r>
+      <w:proofErr w:type="spellEnd"/>
+      <w:r>
+        <w:rPr>
+          <w:sz w:val="28"/>
+          <w:szCs w:val="28"/>
+          <w:lang w:val="es-419"/>
+        </w:rPr>
+        <w:t xml:space="preserve"> heredan de persona</w:t>
+      </w:r>
+    </w:p>
+    <w:p>
+      <w:pPr>
+        <w:rPr>
+          <w:sz w:val="28"/>
+          <w:szCs w:val="28"/>
+        </w:rPr>
+      </w:pPr>
+      <w:r>
+        <w:rPr>
+          <w:sz w:val="28"/>
+          <w:szCs w:val="28"/>
+        </w:rPr>
+        <w:t xml:space="preserve">Function </w:t>
+      </w:r>
+      <w:proofErr w:type="gramStart"/>
+      <w:r>
+        <w:rPr>
+          <w:sz w:val="28"/>
+          <w:szCs w:val="28"/>
+        </w:rPr>
+        <w:t>programmer(</w:t>
+      </w:r>
+      <w:proofErr w:type="gramEnd"/>
+      <w:r>
+        <w:rPr>
+          <w:sz w:val="28"/>
+          <w:szCs w:val="28"/>
+        </w:rPr>
+        <w:t>){</w:t>
+      </w:r>
+    </w:p>
+    <w:p>
+      <w:pPr>
+        <w:rPr>
+          <w:sz w:val="28"/>
+          <w:szCs w:val="28"/>
+        </w:rPr>
+      </w:pPr>
+      <w:r>
+        <w:rPr>
+          <w:sz w:val="28"/>
+          <w:szCs w:val="28"/>
+        </w:rPr>
+        <w:tab/>
+      </w:r>
+      <w:proofErr w:type="spellStart"/>
+      <w:r>
+        <w:rPr>
+          <w:sz w:val="28"/>
+          <w:szCs w:val="28"/>
+        </w:rPr>
+        <w:t>This.languaje</w:t>
+      </w:r>
+      <w:proofErr w:type="spellEnd"/>
+      <w:r>
+        <w:rPr>
+          <w:sz w:val="28"/>
+          <w:szCs w:val="28"/>
+        </w:rPr>
+        <w:t>=’’</w:t>
+      </w:r>
+    </w:p>
+    <w:p>
+      <w:pPr>
+        <w:rPr>
+          <w:sz w:val="28"/>
+          <w:szCs w:val="28"/>
+        </w:rPr>
+      </w:pPr>
+      <w:r>
+        <w:rPr>
+          <w:sz w:val="28"/>
+          <w:szCs w:val="28"/>
+        </w:rPr>
+        <w:t>}</w:t>
+      </w:r>
+    </w:p>
+    <w:p>
+      <w:pPr>
+        <w:rPr>
+          <w:sz w:val="28"/>
+          <w:szCs w:val="28"/>
+          <w:lang w:val="es-419"/>
+        </w:rPr>
+      </w:pPr>
+      <w:r>
+        <w:rPr>
+          <w:sz w:val="28"/>
+          <w:szCs w:val="28"/>
+          <w:lang w:val="es-419"/>
+        </w:rPr>
+        <w:t>Con esto le emos d</w:t>
+      </w:r>
+      <w:r>
+        <w:rPr>
+          <w:sz w:val="28"/>
+          <w:szCs w:val="28"/>
+          <w:lang w:val="es-419"/>
+        </w:rPr>
+        <w:t xml:space="preserve">icho que </w:t>
+      </w:r>
+      <w:proofErr w:type="spellStart"/>
+      <w:r>
+        <w:rPr>
+          <w:sz w:val="28"/>
+          <w:szCs w:val="28"/>
+          <w:lang w:val="es-419"/>
+        </w:rPr>
+        <w:t>a</w:t>
+      </w:r>
+      <w:proofErr w:type="spellEnd"/>
+      <w:r>
+        <w:rPr>
+          <w:sz w:val="28"/>
+          <w:szCs w:val="28"/>
+          <w:lang w:val="es-419"/>
+        </w:rPr>
+        <w:t xml:space="preserve"> heredado de </w:t>
+      </w:r>
+      <w:proofErr w:type="spellStart"/>
+      <w:r>
+        <w:rPr>
+          <w:sz w:val="28"/>
+          <w:szCs w:val="28"/>
+          <w:lang w:val="es-419"/>
+        </w:rPr>
+        <w:t>person</w:t>
+      </w:r>
+      <w:proofErr w:type="spellEnd"/>
+    </w:p>
+    <w:p>
+      <w:pPr>
+        <w:rPr>
+          <w:sz w:val="28"/>
+          <w:szCs w:val="28"/>
+        </w:rPr>
+      </w:pPr>
+      <w:proofErr w:type="spellStart"/>
+      <w:r>
+        <w:rPr>
+          <w:sz w:val="28"/>
+          <w:szCs w:val="28"/>
+        </w:rPr>
+        <w:t>Programmer.prototype</w:t>
+      </w:r>
+      <w:proofErr w:type="spellEnd"/>
+      <w:r>
+        <w:rPr>
+          <w:sz w:val="28"/>
+          <w:szCs w:val="28"/>
+        </w:rPr>
+        <w:t xml:space="preserve"> = new </w:t>
+      </w:r>
+      <w:proofErr w:type="gramStart"/>
+      <w:r>
+        <w:rPr>
+          <w:sz w:val="28"/>
+          <w:szCs w:val="28"/>
+        </w:rPr>
+        <w:t>Person(</w:t>
+      </w:r>
+      <w:proofErr w:type="gramEnd"/>
+      <w:r>
+        <w:rPr>
+          <w:sz w:val="28"/>
+          <w:szCs w:val="28"/>
+        </w:rPr>
+        <w:t>)</w:t>
+      </w:r>
+    </w:p>
+    <w:p>
+      <w:pPr>
+        <w:rPr>
+          <w:sz w:val="28"/>
+          <w:szCs w:val="28"/>
+        </w:rPr>
+      </w:pPr>
+      <w:r>
+        <w:rPr>
+          <w:sz w:val="28"/>
+          <w:szCs w:val="28"/>
+        </w:rPr>
+        <w:t xml:space="preserve">Const programmer = new </w:t>
+      </w:r>
+      <w:proofErr w:type="gramStart"/>
+      <w:r>
+        <w:rPr>
+          <w:sz w:val="28"/>
+          <w:szCs w:val="28"/>
+        </w:rPr>
+        <w:t>Programmer(</w:t>
+      </w:r>
+      <w:proofErr w:type="gramEnd"/>
+      <w:r>
+        <w:rPr>
+          <w:sz w:val="28"/>
+          <w:szCs w:val="28"/>
+        </w:rPr>
+        <w:t>)</w:t>
+      </w:r>
+    </w:p>
+    <w:p>
+      <w:pPr>
+        <w:rPr>
+          <w:sz w:val="28"/>
+          <w:szCs w:val="28"/>
+        </w:rPr>
+      </w:pPr>
+    </w:p>
+    <w:p>
+      <w:pPr>
+        <w:rPr>
+          <w:sz w:val="28"/>
+          <w:szCs w:val="28"/>
+          <w:lang w:val="es-419"/>
+        </w:rPr>
+      </w:pPr>
+      <w:r>
+        <w:rPr>
+          <w:sz w:val="28"/>
+          <w:szCs w:val="28"/>
+          <w:lang w:val="es-419"/>
+        </w:rPr>
+        <w:t>Utilizando clases es mucho m</w:t>
+      </w:r>
+      <w:r>
+        <w:rPr>
+          <w:sz w:val="28"/>
+          <w:szCs w:val="28"/>
+          <w:lang w:val="es-419"/>
+        </w:rPr>
+        <w:t>ejor</w:t>
+      </w:r>
+    </w:p>
+    <w:p>
+      <w:pPr>
+        <w:rPr>
+          <w:sz w:val="28"/>
+          <w:szCs w:val="28"/>
+          <w:lang w:val="es-419"/>
+        </w:rPr>
+      </w:pPr>
+      <w:proofErr w:type="spellStart"/>
+      <w:r>
+        <w:rPr>
+          <w:sz w:val="28"/>
+          <w:szCs w:val="28"/>
+          <w:lang w:val="es-419"/>
+        </w:rPr>
+        <w:t>Class</w:t>
       </w:r>
       <w:proofErr w:type="spellEnd"/>
       <w:r>
@@ -3014,418 +3368,94 @@
     </w:p>
     <w:p>
       <w:pPr>
-        <w:ind w:firstLine="708"/>
-        <w:rPr>
-          <w:sz w:val="28"/>
-          <w:szCs w:val="28"/>
-        </w:rPr>
-      </w:pPr>
-      <w:r>
-        <w:rPr>
-          <w:sz w:val="28"/>
-          <w:szCs w:val="28"/>
-        </w:rPr>
-        <w:t>This.name=’’</w:t>
-      </w:r>
-    </w:p>
-    <w:p>
-      <w:pPr>
-        <w:ind w:firstLine="708"/>
-        <w:rPr>
-          <w:sz w:val="28"/>
-          <w:szCs w:val="28"/>
-        </w:rPr>
-      </w:pPr>
-      <w:proofErr w:type="spellStart"/>
-      <w:r>
-        <w:rPr>
-          <w:sz w:val="28"/>
-          <w:szCs w:val="28"/>
-        </w:rPr>
-        <w:t>This.lasname</w:t>
-      </w:r>
-      <w:proofErr w:type="spellEnd"/>
-      <w:r>
-        <w:rPr>
-          <w:sz w:val="28"/>
-          <w:szCs w:val="28"/>
-        </w:rPr>
-        <w:t>=’’</w:t>
-      </w:r>
-    </w:p>
-    <w:p>
-      <w:pPr>
-        <w:rPr>
-          <w:sz w:val="28"/>
-          <w:szCs w:val="28"/>
-          <w:lang w:val="es-419"/>
-        </w:rPr>
-      </w:pPr>
-      <w:r>
-        <w:rPr>
-          <w:sz w:val="28"/>
-          <w:szCs w:val="28"/>
-          <w:lang w:val="es-419"/>
-        </w:rPr>
-        <w:t>}</w:t>
-      </w:r>
-    </w:p>
-    <w:p>
-      <w:pPr>
-        <w:rPr>
-          <w:sz w:val="28"/>
-          <w:szCs w:val="28"/>
-          <w:lang w:val="es-419"/>
-        </w:rPr>
-      </w:pPr>
-      <w:r>
-        <w:rPr>
-          <w:sz w:val="28"/>
-          <w:szCs w:val="28"/>
-          <w:lang w:val="es-419"/>
-        </w:rPr>
-        <w:t>Los objetos d</w:t>
-      </w:r>
-      <w:r>
-        <w:rPr>
-          <w:sz w:val="28"/>
-          <w:szCs w:val="28"/>
-          <w:lang w:val="es-419"/>
-        </w:rPr>
-        <w:t xml:space="preserve">e </w:t>
-      </w:r>
-      <w:proofErr w:type="spellStart"/>
-      <w:r>
-        <w:rPr>
-          <w:sz w:val="28"/>
-          <w:szCs w:val="28"/>
-          <w:lang w:val="es-419"/>
-        </w:rPr>
-        <w:t>progrmador</w:t>
-      </w:r>
-      <w:proofErr w:type="spellEnd"/>
-      <w:r>
-        <w:rPr>
-          <w:sz w:val="28"/>
-          <w:szCs w:val="28"/>
-          <w:lang w:val="es-419"/>
-        </w:rPr>
-        <w:t xml:space="preserve"> heredan de persona</w:t>
-      </w:r>
-    </w:p>
-    <w:p>
-      <w:pPr>
-        <w:rPr>
-          <w:sz w:val="28"/>
-          <w:szCs w:val="28"/>
-          <w:lang w:val="es-419"/>
-        </w:rPr>
-      </w:pPr>
-      <w:proofErr w:type="spellStart"/>
-      <w:r>
-        <w:rPr>
-          <w:sz w:val="28"/>
-          <w:szCs w:val="28"/>
-          <w:lang w:val="es-419"/>
-        </w:rPr>
-        <w:t>Function</w:t>
-      </w:r>
-      <w:proofErr w:type="spellEnd"/>
-      <w:r>
-        <w:rPr>
-          <w:sz w:val="28"/>
-          <w:szCs w:val="28"/>
-          <w:lang w:val="es-419"/>
-        </w:rPr>
-        <w:t xml:space="preserve"> </w:t>
-      </w:r>
-      <w:proofErr w:type="spellStart"/>
+        <w:ind w:left="708"/>
+        <w:rPr>
+          <w:sz w:val="28"/>
+          <w:szCs w:val="28"/>
+        </w:rPr>
+      </w:pPr>
       <w:proofErr w:type="gramStart"/>
       <w:r>
         <w:rPr>
           <w:sz w:val="28"/>
           <w:szCs w:val="28"/>
-          <w:lang w:val="es-419"/>
-        </w:rPr>
-        <w:t>programmer</w:t>
-      </w:r>
-      <w:proofErr w:type="spellEnd"/>
-      <w:r>
-        <w:rPr>
-          <w:sz w:val="28"/>
-          <w:szCs w:val="28"/>
-          <w:lang w:val="es-419"/>
-        </w:rPr>
-        <w:t>(</w:t>
+        </w:rPr>
+        <w:t>Constructor(</w:t>
       </w:r>
       <w:proofErr w:type="gramEnd"/>
       <w:r>
         <w:rPr>
           <w:sz w:val="28"/>
           <w:szCs w:val="28"/>
-          <w:lang w:val="es-419"/>
+        </w:rPr>
+        <w:t xml:space="preserve">name, </w:t>
+      </w:r>
+      <w:proofErr w:type="spellStart"/>
+      <w:r>
+        <w:rPr>
+          <w:sz w:val="28"/>
+          <w:szCs w:val="28"/>
+        </w:rPr>
+        <w:t>lasname</w:t>
+      </w:r>
+      <w:proofErr w:type="spellEnd"/>
+      <w:r>
+        <w:rPr>
+          <w:sz w:val="28"/>
+          <w:szCs w:val="28"/>
         </w:rPr>
         <w:t>){</w:t>
       </w:r>
     </w:p>
     <w:p>
       <w:pPr>
-        <w:rPr>
-          <w:sz w:val="28"/>
-          <w:szCs w:val="28"/>
-        </w:rPr>
-      </w:pPr>
-      <w:r>
-        <w:rPr>
-          <w:sz w:val="28"/>
-          <w:szCs w:val="28"/>
-          <w:lang w:val="es-419"/>
-        </w:rPr>
-        <w:tab/>
-      </w:r>
-      <w:proofErr w:type="spellStart"/>
-      <w:r>
-        <w:rPr>
-          <w:sz w:val="28"/>
-          <w:szCs w:val="28"/>
-        </w:rPr>
-        <w:t>This.languaje</w:t>
-      </w:r>
-      <w:proofErr w:type="spellEnd"/>
-      <w:r>
-        <w:rPr>
-          <w:sz w:val="28"/>
-          <w:szCs w:val="28"/>
-        </w:rPr>
-        <w:t>=’’</w:t>
-      </w:r>
-    </w:p>
-    <w:p>
-      <w:pPr>
-        <w:rPr>
-          <w:sz w:val="28"/>
-          <w:szCs w:val="28"/>
-        </w:rPr>
-      </w:pPr>
-      <w:r>
-        <w:rPr>
-          <w:sz w:val="28"/>
-          <w:szCs w:val="28"/>
-        </w:rPr>
-        <w:t>}</w:t>
-      </w:r>
-    </w:p>
-    <w:p>
-      <w:pPr>
-        <w:rPr>
-          <w:sz w:val="28"/>
-          <w:szCs w:val="28"/>
-          <w:lang w:val="es-419"/>
-        </w:rPr>
-      </w:pPr>
-      <w:r>
-        <w:rPr>
-          <w:sz w:val="28"/>
-          <w:szCs w:val="28"/>
-          <w:lang w:val="es-419"/>
-        </w:rPr>
-        <w:t>Con esto le emos d</w:t>
-      </w:r>
-      <w:r>
-        <w:rPr>
-          <w:sz w:val="28"/>
-          <w:szCs w:val="28"/>
-          <w:lang w:val="es-419"/>
-        </w:rPr>
-        <w:t xml:space="preserve">icho que </w:t>
-      </w:r>
-      <w:proofErr w:type="spellStart"/>
-      <w:r>
-        <w:rPr>
-          <w:sz w:val="28"/>
-          <w:szCs w:val="28"/>
-          <w:lang w:val="es-419"/>
-        </w:rPr>
-        <w:t>a</w:t>
-      </w:r>
-      <w:proofErr w:type="spellEnd"/>
-      <w:r>
-        <w:rPr>
-          <w:sz w:val="28"/>
-          <w:szCs w:val="28"/>
-          <w:lang w:val="es-419"/>
-        </w:rPr>
-        <w:t xml:space="preserve"> heredado de </w:t>
-      </w:r>
-      <w:proofErr w:type="spellStart"/>
-      <w:r>
-        <w:rPr>
-          <w:sz w:val="28"/>
-          <w:szCs w:val="28"/>
-          <w:lang w:val="es-419"/>
-        </w:rPr>
-        <w:t>person</w:t>
-      </w:r>
-      <w:proofErr w:type="spellEnd"/>
-    </w:p>
-    <w:p>
-      <w:pPr>
-        <w:rPr>
-          <w:sz w:val="28"/>
-          <w:szCs w:val="28"/>
-        </w:rPr>
-      </w:pPr>
-      <w:proofErr w:type="spellStart"/>
-      <w:r>
-        <w:rPr>
-          <w:sz w:val="28"/>
-          <w:szCs w:val="28"/>
-        </w:rPr>
-        <w:t>Programmer.prototype</w:t>
-      </w:r>
-      <w:proofErr w:type="spellEnd"/>
-      <w:r>
-        <w:rPr>
-          <w:sz w:val="28"/>
-          <w:szCs w:val="28"/>
-        </w:rPr>
-        <w:t xml:space="preserve"> = new </w:t>
-      </w:r>
-      <w:proofErr w:type="gramStart"/>
-      <w:r>
-        <w:rPr>
-          <w:sz w:val="28"/>
-          <w:szCs w:val="28"/>
-        </w:rPr>
-        <w:t>Person(</w:t>
-      </w:r>
-      <w:proofErr w:type="gramEnd"/>
-      <w:r>
-        <w:rPr>
-          <w:sz w:val="28"/>
-          <w:szCs w:val="28"/>
-        </w:rPr>
-        <w:t>)</w:t>
-      </w:r>
-    </w:p>
-    <w:p>
-      <w:pPr>
-        <w:rPr>
-          <w:sz w:val="28"/>
-          <w:szCs w:val="28"/>
-        </w:rPr>
-      </w:pPr>
-      <w:r>
-        <w:rPr>
-          <w:sz w:val="28"/>
-          <w:szCs w:val="28"/>
-        </w:rPr>
-        <w:t xml:space="preserve">Const programmer = new </w:t>
-      </w:r>
-      <w:proofErr w:type="gramStart"/>
-      <w:r>
-        <w:rPr>
-          <w:sz w:val="28"/>
-          <w:szCs w:val="28"/>
-        </w:rPr>
-        <w:t>Programmer(</w:t>
-      </w:r>
-      <w:proofErr w:type="gramEnd"/>
-      <w:r>
-        <w:rPr>
-          <w:sz w:val="28"/>
-          <w:szCs w:val="28"/>
-        </w:rPr>
-        <w:t>)</w:t>
-      </w:r>
-    </w:p>
-    <w:p>
-      <w:pPr>
-        <w:rPr>
-          <w:sz w:val="28"/>
-          <w:szCs w:val="28"/>
-        </w:rPr>
-      </w:pPr>
-    </w:p>
-    <w:p>
-      <w:pPr>
-        <w:rPr>
-          <w:sz w:val="28"/>
-          <w:szCs w:val="28"/>
-          <w:lang w:val="es-419"/>
-        </w:rPr>
-      </w:pPr>
-      <w:r>
-        <w:rPr>
-          <w:sz w:val="28"/>
-          <w:szCs w:val="28"/>
-          <w:lang w:val="es-419"/>
-        </w:rPr>
-        <w:t>Utilizando clases es mucho m</w:t>
-      </w:r>
-      <w:r>
-        <w:rPr>
-          <w:sz w:val="28"/>
-          <w:szCs w:val="28"/>
-          <w:lang w:val="es-419"/>
-        </w:rPr>
-        <w:t>ejor</w:t>
-      </w:r>
-    </w:p>
-    <w:p>
-      <w:pPr>
-        <w:rPr>
-          <w:sz w:val="28"/>
-          <w:szCs w:val="28"/>
-          <w:lang w:val="es-419"/>
-        </w:rPr>
-      </w:pPr>
-      <w:proofErr w:type="spellStart"/>
-      <w:r>
-        <w:rPr>
-          <w:sz w:val="28"/>
-          <w:szCs w:val="28"/>
-          <w:lang w:val="es-419"/>
-        </w:rPr>
-        <w:t>Class</w:t>
-      </w:r>
-      <w:proofErr w:type="spellEnd"/>
-      <w:r>
-        <w:rPr>
-          <w:sz w:val="28"/>
-          <w:szCs w:val="28"/>
-          <w:lang w:val="es-419"/>
-        </w:rPr>
-        <w:t xml:space="preserve"> </w:t>
-      </w:r>
-      <w:proofErr w:type="spellStart"/>
-      <w:proofErr w:type="gramStart"/>
-      <w:r>
-        <w:rPr>
-          <w:sz w:val="28"/>
-          <w:szCs w:val="28"/>
-          <w:lang w:val="es-419"/>
-        </w:rPr>
-        <w:t>Person</w:t>
-      </w:r>
-      <w:proofErr w:type="spellEnd"/>
-      <w:r>
-        <w:rPr>
-          <w:sz w:val="28"/>
-          <w:szCs w:val="28"/>
-          <w:lang w:val="es-419"/>
-        </w:rPr>
-        <w:t>(</w:t>
-      </w:r>
-      <w:proofErr w:type="gramEnd"/>
-      <w:r>
-        <w:rPr>
-          <w:sz w:val="28"/>
-          <w:szCs w:val="28"/>
-          <w:lang w:val="es-419"/>
-        </w:rPr>
-        <w:t>){</w:t>
-      </w:r>
+        <w:ind w:left="1416"/>
+        <w:rPr>
+          <w:sz w:val="28"/>
+          <w:szCs w:val="28"/>
+        </w:rPr>
+      </w:pPr>
+      <w:r>
+        <w:rPr>
+          <w:sz w:val="28"/>
+          <w:szCs w:val="28"/>
+        </w:rPr>
+        <w:t>This.name=name</w:t>
+      </w:r>
+    </w:p>
+    <w:p>
+      <w:pPr>
+        <w:ind w:left="1416"/>
+        <w:rPr>
+          <w:sz w:val="28"/>
+          <w:szCs w:val="28"/>
+        </w:rPr>
+      </w:pPr>
+      <w:proofErr w:type="spellStart"/>
+      <w:r>
+        <w:rPr>
+          <w:sz w:val="28"/>
+          <w:szCs w:val="28"/>
+        </w:rPr>
+        <w:t>This.lastname</w:t>
+      </w:r>
+      <w:proofErr w:type="spellEnd"/>
+      <w:r>
+        <w:rPr>
+          <w:sz w:val="28"/>
+          <w:szCs w:val="28"/>
+        </w:rPr>
+        <w:t>=</w:t>
+      </w:r>
+      <w:proofErr w:type="spellStart"/>
+      <w:r>
+        <w:rPr>
+          <w:sz w:val="28"/>
+          <w:szCs w:val="28"/>
+        </w:rPr>
+        <w:t>lastname</w:t>
+      </w:r>
+      <w:proofErr w:type="spellEnd"/>
     </w:p>
     <w:p>
       <w:pPr>
@@ -3435,103 +3465,10 @@
           <w:szCs w:val="28"/>
         </w:rPr>
       </w:pPr>
-      <w:proofErr w:type="gramStart"/>
-      <w:r>
-        <w:rPr>
-          <w:sz w:val="28"/>
-          <w:szCs w:val="28"/>
-        </w:rPr>
-        <w:t>Constructor(</w:t>
-      </w:r>
-      <w:proofErr w:type="gramEnd"/>
-      <w:r>
-        <w:rPr>
-          <w:sz w:val="28"/>
-          <w:szCs w:val="28"/>
-        </w:rPr>
-        <w:t xml:space="preserve">name, </w:t>
-      </w:r>
-      <w:proofErr w:type="spellStart"/>
-      <w:r>
-        <w:rPr>
-          <w:sz w:val="28"/>
-          <w:szCs w:val="28"/>
-        </w:rPr>
-        <w:t>lasname</w:t>
-      </w:r>
-      <w:proofErr w:type="spellEnd"/>
-      <w:r>
-        <w:rPr>
-          <w:sz w:val="28"/>
-          <w:szCs w:val="28"/>
-        </w:rPr>
-        <w:t>){</w:t>
-      </w:r>
-    </w:p>
-    <w:p>
-      <w:pPr>
-        <w:ind w:left="1416"/>
-        <w:rPr>
-          <w:sz w:val="28"/>
-          <w:szCs w:val="28"/>
-        </w:rPr>
-      </w:pPr>
-      <w:r>
-        <w:rPr>
-          <w:sz w:val="28"/>
-          <w:szCs w:val="28"/>
-        </w:rPr>
-        <w:t>This.name=name</w:t>
-      </w:r>
-    </w:p>
-    <w:p>
-      <w:pPr>
-        <w:ind w:left="1416"/>
-        <w:rPr>
-          <w:sz w:val="28"/>
-          <w:szCs w:val="28"/>
-        </w:rPr>
-      </w:pPr>
-      <w:proofErr w:type="spellStart"/>
-      <w:r>
-        <w:rPr>
-          <w:sz w:val="28"/>
-          <w:szCs w:val="28"/>
-        </w:rPr>
-        <w:t>This.lastname</w:t>
-      </w:r>
-      <w:proofErr w:type="spellEnd"/>
-      <w:r>
-        <w:rPr>
-          <w:sz w:val="28"/>
-          <w:szCs w:val="28"/>
-        </w:rPr>
-        <w:t>=</w:t>
-      </w:r>
-      <w:proofErr w:type="spellStart"/>
-      <w:r>
-        <w:rPr>
-          <w:sz w:val="28"/>
-          <w:szCs w:val="28"/>
-        </w:rPr>
-        <w:t>lastname</w:t>
-      </w:r>
-      <w:proofErr w:type="spellEnd"/>
-    </w:p>
-    <w:p>
-      <w:pPr>
-        <w:ind w:left="708"/>
-        <w:rPr>
-          <w:sz w:val="28"/>
-          <w:szCs w:val="28"/>
-          <w:lang w:val="es-419"/>
-        </w:rPr>
-      </w:pPr>
-      <w:r>
-        <w:rPr>
-          <w:sz w:val="28"/>
-          <w:szCs w:val="28"/>
-          <w:lang w:val="es-419"/>
+      <w:r>
+        <w:rPr>
+          <w:sz w:val="28"/>
+          <w:szCs w:val="28"/>
         </w:rPr>
         <w:lastRenderedPageBreak/>
         <w:t>}</w:t>
@@ -3542,14 +3479,12 @@
         <w:rPr>
           <w:sz w:val="28"/>
           <w:szCs w:val="28"/>
-          <w:lang w:val="es-419"/>
-        </w:rPr>
-      </w:pPr>
-      <w:r>
-        <w:rPr>
-          <w:sz w:val="28"/>
-          <w:szCs w:val="28"/>
-          <w:lang w:val="es-419"/>
+        </w:rPr>
+      </w:pPr>
+      <w:r>
+        <w:rPr>
+          <w:sz w:val="28"/>
+          <w:szCs w:val="28"/>
         </w:rPr>
         <w:t>}</w:t>
       </w:r>
@@ -3559,95 +3494,28 @@
         <w:rPr>
           <w:sz w:val="28"/>
           <w:szCs w:val="28"/>
-          <w:lang w:val="es-419"/>
-        </w:rPr>
-      </w:pPr>
-      <w:proofErr w:type="spellStart"/>
-      <w:r>
-        <w:rPr>
-          <w:sz w:val="28"/>
-          <w:szCs w:val="28"/>
-          <w:lang w:val="es-419"/>
-        </w:rPr>
-        <w:t>Class</w:t>
-      </w:r>
-      <w:proofErr w:type="spellEnd"/>
-      <w:r>
-        <w:rPr>
-          <w:sz w:val="28"/>
-          <w:szCs w:val="28"/>
-          <w:lang w:val="es-419"/>
-        </w:rPr>
-        <w:t xml:space="preserve"> </w:t>
-      </w:r>
-      <w:proofErr w:type="spellStart"/>
-      <w:r>
-        <w:rPr>
-          <w:sz w:val="28"/>
-          <w:szCs w:val="28"/>
-          <w:lang w:val="es-419"/>
-        </w:rPr>
-        <w:t>Programmer</w:t>
-      </w:r>
-      <w:proofErr w:type="spellEnd"/>
-      <w:r>
-        <w:rPr>
-          <w:sz w:val="28"/>
-          <w:szCs w:val="28"/>
-          <w:lang w:val="es-419"/>
-        </w:rPr>
-        <w:t xml:space="preserve"> </w:t>
-      </w:r>
-      <w:proofErr w:type="spellStart"/>
-      <w:r>
-        <w:rPr>
-          <w:sz w:val="28"/>
-          <w:szCs w:val="28"/>
-          <w:lang w:val="es-419"/>
-        </w:rPr>
-        <w:t>extends</w:t>
-      </w:r>
-      <w:proofErr w:type="spellEnd"/>
-      <w:r>
-        <w:rPr>
-          <w:sz w:val="28"/>
-          <w:szCs w:val="28"/>
-          <w:lang w:val="es-419"/>
-        </w:rPr>
-        <w:t xml:space="preserve"> </w:t>
-      </w:r>
-      <w:proofErr w:type="spellStart"/>
-      <w:r>
-        <w:rPr>
-          <w:sz w:val="28"/>
-          <w:szCs w:val="28"/>
-          <w:lang w:val="es-419"/>
-        </w:rPr>
-        <w:t>Person</w:t>
-      </w:r>
-      <w:proofErr w:type="spellEnd"/>
-      <w:r>
-        <w:rPr>
-          <w:sz w:val="28"/>
-          <w:szCs w:val="28"/>
-          <w:lang w:val="es-419"/>
-        </w:rPr>
-        <w:t xml:space="preserve"> {</w:t>
-      </w:r>
-    </w:p>
-    <w:p>
-      <w:pPr>
-        <w:rPr>
-          <w:sz w:val="28"/>
-          <w:szCs w:val="28"/>
-          <w:lang w:val="es-419"/>
-        </w:rPr>
-      </w:pPr>
-      <w:r>
-        <w:rPr>
-          <w:sz w:val="28"/>
-          <w:szCs w:val="28"/>
-          <w:lang w:val="es-419"/>
+        </w:rPr>
+      </w:pPr>
+      <w:r>
+        <w:rPr>
+          <w:sz w:val="28"/>
+          <w:szCs w:val="28"/>
+        </w:rPr>
+        <w:t>Class Programmer extends Person {</w:t>
+      </w:r>
+    </w:p>
+    <w:p>
+      <w:pPr>
+        <w:rPr>
+          <w:sz w:val="28"/>
+          <w:szCs w:val="28"/>
+          <w:lang w:val="es-419"/>
+        </w:rPr>
+      </w:pPr>
+      <w:r>
+        <w:rPr>
+          <w:sz w:val="28"/>
+          <w:szCs w:val="28"/>
         </w:rPr>
         <w:tab/>
       </w:r>
@@ -4071,28 +3939,52 @@
         <w:rPr>
           <w:sz w:val="28"/>
           <w:szCs w:val="28"/>
-        </w:rPr>
-      </w:pPr>
-      <w:r>
-        <w:rPr>
-          <w:sz w:val="28"/>
-          <w:szCs w:val="28"/>
-        </w:rPr>
-        <w:t xml:space="preserve">Function </w:t>
-      </w:r>
+          <w:lang w:val="es-419"/>
+        </w:rPr>
+      </w:pPr>
+      <w:proofErr w:type="spellStart"/>
+      <w:r>
+        <w:rPr>
+          <w:sz w:val="28"/>
+          <w:szCs w:val="28"/>
+          <w:lang w:val="es-419"/>
+        </w:rPr>
+        <w:t>Function</w:t>
+      </w:r>
+      <w:proofErr w:type="spellEnd"/>
+      <w:r>
+        <w:rPr>
+          <w:sz w:val="28"/>
+          <w:szCs w:val="28"/>
+          <w:lang w:val="es-419"/>
+        </w:rPr>
+        <w:t xml:space="preserve"> </w:t>
+      </w:r>
+      <w:proofErr w:type="spellStart"/>
       <w:proofErr w:type="gramStart"/>
       <w:r>
         <w:rPr>
           <w:sz w:val="28"/>
           <w:szCs w:val="28"/>
-        </w:rPr>
-        <w:t>Stack(</w:t>
+          <w:lang w:val="es-419"/>
+        </w:rPr>
+        <w:t>Stack</w:t>
+      </w:r>
+      <w:proofErr w:type="spellEnd"/>
+      <w:r>
+        <w:rPr>
+          <w:sz w:val="28"/>
+          <w:szCs w:val="28"/>
+          <w:lang w:val="es-419"/>
+        </w:rPr>
+        <w:t>(</w:t>
       </w:r>
       <w:proofErr w:type="gramEnd"/>
       <w:r>
         <w:rPr>
           <w:sz w:val="28"/>
           <w:szCs w:val="28"/>
+          <w:lang w:val="es-419"/>
         </w:rPr>
         <w:t>){</w:t>
       </w:r>
@@ -4102,12 +3994,14 @@
         <w:rPr>
           <w:sz w:val="28"/>
           <w:szCs w:val="28"/>
-        </w:rPr>
-      </w:pPr>
-      <w:r>
-        <w:rPr>
-          <w:sz w:val="28"/>
-          <w:szCs w:val="28"/>
+          <w:lang w:val="es-419"/>
+        </w:rPr>
+      </w:pPr>
+      <w:r>
+        <w:rPr>
+          <w:sz w:val="28"/>
+          <w:szCs w:val="28"/>
+          <w:lang w:val="es-419"/>
         </w:rPr>
         <w:tab/>
       </w:r>
@@ -4116,6 +4010,7 @@
         <w:rPr>
           <w:sz w:val="28"/>
           <w:szCs w:val="28"/>
+          <w:lang w:val="es-419"/>
         </w:rPr>
         <w:t>This.items</w:t>
       </w:r>
@@ -4125,6 +4020,7 @@
         <w:rPr>
           <w:sz w:val="28"/>
           <w:szCs w:val="28"/>
+          <w:lang w:val="es-419"/>
         </w:rPr>
         <w:t>=[</w:t>
       </w:r>
@@ -4133,6 +4029,7 @@
         <w:rPr>
           <w:sz w:val="28"/>
           <w:szCs w:val="28"/>
+          <w:lang w:val="es-419"/>
         </w:rPr>
         <w:t>]</w:t>
       </w:r>
@@ -4142,12 +4039,14 @@
         <w:rPr>
           <w:sz w:val="28"/>
           <w:szCs w:val="28"/>
-        </w:rPr>
-      </w:pPr>
-      <w:r>
-        <w:rPr>
-          <w:sz w:val="28"/>
-          <w:szCs w:val="28"/>
+          <w:lang w:val="es-419"/>
+        </w:rPr>
+      </w:pPr>
+      <w:r>
+        <w:rPr>
+          <w:sz w:val="28"/>
+          <w:szCs w:val="28"/>
+          <w:lang w:val="es-419"/>
         </w:rPr>
         <w:t>}</w:t>
       </w:r>
@@ -4192,59 +4091,27 @@
         <w:rPr>
           <w:sz w:val="28"/>
           <w:szCs w:val="28"/>
-          <w:lang w:val="es-419"/>
-        </w:rPr>
-      </w:pPr>
-      <w:proofErr w:type="spellStart"/>
-      <w:r>
-        <w:rPr>
-          <w:sz w:val="28"/>
-          <w:szCs w:val="28"/>
-          <w:lang w:val="es-419"/>
-        </w:rPr>
-        <w:t>class</w:t>
-      </w:r>
-      <w:proofErr w:type="spellEnd"/>
-      <w:r>
-        <w:rPr>
-          <w:sz w:val="28"/>
-          <w:szCs w:val="28"/>
-          <w:lang w:val="es-419"/>
-        </w:rPr>
-        <w:t xml:space="preserve"> </w:t>
-      </w:r>
-      <w:proofErr w:type="spellStart"/>
-      <w:r>
-        <w:rPr>
-          <w:sz w:val="28"/>
-          <w:szCs w:val="28"/>
-          <w:lang w:val="es-419"/>
-        </w:rPr>
-        <w:t>Person</w:t>
-      </w:r>
-      <w:proofErr w:type="spellEnd"/>
-      <w:r>
-        <w:rPr>
-          <w:sz w:val="28"/>
-          <w:szCs w:val="28"/>
-          <w:lang w:val="es-419"/>
-        </w:rPr>
-        <w:t xml:space="preserve"> {</w:t>
-      </w:r>
-    </w:p>
-    <w:p>
-      <w:pPr>
-        <w:rPr>
-          <w:sz w:val="28"/>
-          <w:szCs w:val="28"/>
-          <w:lang w:val="es-419"/>
-        </w:rPr>
-      </w:pPr>
-      <w:r>
-        <w:rPr>
-          <w:sz w:val="28"/>
-          <w:szCs w:val="28"/>
-          <w:lang w:val="es-419"/>
+        </w:rPr>
+      </w:pPr>
+      <w:r>
+        <w:rPr>
+          <w:sz w:val="28"/>
+          <w:szCs w:val="28"/>
+        </w:rPr>
+        <w:t>class Person {</w:t>
+      </w:r>
+    </w:p>
+    <w:p>
+      <w:pPr>
+        <w:rPr>
+          <w:sz w:val="28"/>
+          <w:szCs w:val="28"/>
+        </w:rPr>
+      </w:pPr>
+      <w:r>
+        <w:rPr>
+          <w:sz w:val="28"/>
+          <w:szCs w:val="28"/>
         </w:rPr>
         <w:tab/>
       </w:r>
@@ -4254,7 +4121,6 @@
         <w:rPr>
           <w:sz w:val="28"/>
           <w:szCs w:val="28"/>
-          <w:lang w:val="es-419"/>
         </w:rPr>
         <w:t>constrctor</w:t>
       </w:r>
@@ -4263,35 +4129,22 @@
         <w:rPr>
           <w:sz w:val="28"/>
           <w:szCs w:val="28"/>
-          <w:lang w:val="es-419"/>
         </w:rPr>
         <w:t>(</w:t>
       </w:r>
-      <w:proofErr w:type="spellStart"/>
       <w:proofErr w:type="gramEnd"/>
       <w:r>
         <w:rPr>
           <w:sz w:val="28"/>
           <w:szCs w:val="28"/>
-          <w:lang w:val="es-419"/>
-        </w:rPr>
-        <w:t>name</w:t>
-      </w:r>
-      <w:proofErr w:type="spellEnd"/>
-      <w:r>
-        <w:rPr>
-          <w:sz w:val="28"/>
-          <w:szCs w:val="28"/>
-          <w:lang w:val="es-419"/>
-        </w:rPr>
-        <w:t xml:space="preserve">,  </w:t>
-      </w:r>
-      <w:proofErr w:type="spellStart"/>
-      <w:r>
-        <w:rPr>
-          <w:sz w:val="28"/>
-          <w:szCs w:val="28"/>
-          <w:lang w:val="es-419"/>
+        </w:rPr>
+        <w:t xml:space="preserve">name,  </w:t>
+      </w:r>
+      <w:proofErr w:type="spellStart"/>
+      <w:r>
+        <w:rPr>
+          <w:sz w:val="28"/>
+          <w:szCs w:val="28"/>
         </w:rPr>
         <w:t>lastname</w:t>
       </w:r>
@@ -4300,7 +4153,6 @@
         <w:rPr>
           <w:sz w:val="28"/>
           <w:szCs w:val="28"/>
-          <w:lang w:val="es-419"/>
         </w:rPr>
         <w:t>){</w:t>
       </w:r>
@@ -4311,28 +4163,16 @@
         <w:rPr>
           <w:sz w:val="28"/>
           <w:szCs w:val="28"/>
-          <w:lang w:val="es-419"/>
-        </w:rPr>
-      </w:pPr>
-      <w:r>
-        <w:rPr>
-          <w:sz w:val="28"/>
-          <w:szCs w:val="28"/>
-          <w:lang w:val="es-419"/>
+        </w:rPr>
+      </w:pPr>
+      <w:r>
+        <w:rPr>
+          <w:sz w:val="28"/>
+          <w:szCs w:val="28"/>
         </w:rPr>
         <w:tab/>
-        <w:t>this.name=</w:t>
-      </w:r>
-      <w:proofErr w:type="spellStart"/>
-      <w:r>
-        <w:rPr>
-          <w:sz w:val="28"/>
-          <w:szCs w:val="28"/>
-          <w:lang w:val="es-419"/>
-        </w:rPr>
-        <w:t>name</w:t>
-      </w:r>
-      <w:proofErr w:type="spellEnd"/>
+        <w:t>this.name=name</w:t>
+      </w:r>
     </w:p>
     <w:p>
       <w:pPr>
@@ -4340,7 +4180,6 @@
         <w:rPr>
           <w:sz w:val="28"/>
           <w:szCs w:val="28"/>
-          <w:lang w:val="es-419"/>
         </w:rPr>
       </w:pPr>
       <w:proofErr w:type="spellStart"/>
@@ -4349,7 +4188,6 @@
         <w:rPr>
           <w:sz w:val="28"/>
           <w:szCs w:val="28"/>
-          <w:lang w:val="es-419"/>
         </w:rPr>
         <w:t>this.lastname</w:t>
       </w:r>
@@ -4359,7 +4197,6 @@
         <w:rPr>
           <w:sz w:val="28"/>
           <w:szCs w:val="28"/>
-          <w:lang w:val="es-419"/>
         </w:rPr>
         <w:t>=</w:t>
       </w:r>
@@ -4368,7 +4205,6 @@
         <w:rPr>
           <w:sz w:val="28"/>
           <w:szCs w:val="28"/>
-          <w:lang w:val="es-419"/>
         </w:rPr>
         <w:t>lasname</w:t>
       </w:r>
@@ -4380,14 +4216,12 @@
         <w:rPr>
           <w:sz w:val="28"/>
           <w:szCs w:val="28"/>
-          <w:lang w:val="es-419"/>
-        </w:rPr>
-      </w:pPr>
-      <w:r>
-        <w:rPr>
-          <w:sz w:val="28"/>
-          <w:szCs w:val="28"/>
-          <w:lang w:val="es-419"/>
+        </w:rPr>
+      </w:pPr>
+      <w:r>
+        <w:rPr>
+          <w:sz w:val="28"/>
+          <w:szCs w:val="28"/>
         </w:rPr>
         <w:t>}</w:t>
       </w:r>
@@ -4397,14 +4231,12 @@
         <w:rPr>
           <w:sz w:val="28"/>
           <w:szCs w:val="28"/>
-          <w:lang w:val="es-419"/>
-        </w:rPr>
-      </w:pPr>
-      <w:r>
-        <w:rPr>
-          <w:sz w:val="28"/>
-          <w:szCs w:val="28"/>
-          <w:lang w:val="es-419"/>
+        </w:rPr>
+      </w:pPr>
+      <w:r>
+        <w:rPr>
+          <w:sz w:val="28"/>
+          <w:szCs w:val="28"/>
         </w:rPr>
         <w:t>}</w:t>
       </w:r>
@@ -4414,82 +4246,23 @@
         <w:rPr>
           <w:sz w:val="28"/>
           <w:szCs w:val="28"/>
-          <w:lang w:val="es-419"/>
-        </w:rPr>
-      </w:pPr>
-      <w:proofErr w:type="spellStart"/>
-      <w:r>
-        <w:rPr>
-          <w:sz w:val="28"/>
-          <w:szCs w:val="28"/>
-          <w:lang w:val="es-419"/>
+        </w:rPr>
+      </w:pPr>
+      <w:r>
+        <w:rPr>
+          <w:sz w:val="28"/>
+          <w:szCs w:val="28"/>
         </w:rPr>
         <w:lastRenderedPageBreak/>
-        <w:t>Class</w:t>
-      </w:r>
-      <w:proofErr w:type="spellEnd"/>
-      <w:r>
-        <w:rPr>
-          <w:sz w:val="28"/>
-          <w:szCs w:val="28"/>
-          <w:lang w:val="es-419"/>
-        </w:rPr>
-        <w:t xml:space="preserve"> </w:t>
-      </w:r>
-      <w:proofErr w:type="spellStart"/>
-      <w:r>
-        <w:rPr>
-          <w:sz w:val="28"/>
-          <w:szCs w:val="28"/>
-          <w:lang w:val="es-419"/>
-        </w:rPr>
-        <w:t>Programmer</w:t>
-      </w:r>
-      <w:proofErr w:type="spellEnd"/>
-      <w:r>
-        <w:rPr>
-          <w:sz w:val="28"/>
-          <w:szCs w:val="28"/>
-          <w:lang w:val="es-419"/>
-        </w:rPr>
-        <w:t xml:space="preserve"> </w:t>
-      </w:r>
-      <w:proofErr w:type="spellStart"/>
-      <w:r>
-        <w:rPr>
-          <w:sz w:val="28"/>
-          <w:szCs w:val="28"/>
-          <w:lang w:val="es-419"/>
-        </w:rPr>
-        <w:t>extends</w:t>
-      </w:r>
-      <w:proofErr w:type="spellEnd"/>
-      <w:r>
-        <w:rPr>
-          <w:sz w:val="28"/>
-          <w:szCs w:val="28"/>
-          <w:lang w:val="es-419"/>
-        </w:rPr>
-        <w:t xml:space="preserve"> </w:t>
-      </w:r>
-      <w:proofErr w:type="spellStart"/>
+        <w:t xml:space="preserve">Class Programmer extends </w:t>
+      </w:r>
       <w:proofErr w:type="gramStart"/>
       <w:r>
         <w:rPr>
           <w:sz w:val="28"/>
           <w:szCs w:val="28"/>
-          <w:lang w:val="es-419"/>
-        </w:rPr>
-        <w:t>Person</w:t>
-      </w:r>
-      <w:proofErr w:type="spellEnd"/>
-      <w:r>
-        <w:rPr>
-          <w:sz w:val="28"/>
-          <w:szCs w:val="28"/>
-          <w:lang w:val="es-419"/>
-        </w:rPr>
-        <w:t>{</w:t>
+        </w:rPr>
+        <w:t>Person{</w:t>
       </w:r>
       <w:proofErr w:type="gramEnd"/>
     </w:p>
@@ -4504,7 +4277,6 @@
         <w:rPr>
           <w:sz w:val="28"/>
           <w:szCs w:val="28"/>
-          <w:lang w:val="es-419"/>
         </w:rPr>
         <w:tab/>
       </w:r>
@@ -4620,7 +4392,6 @@
         <w:rPr>
           <w:sz w:val="28"/>
           <w:szCs w:val="28"/>
-          <w:lang w:val="es-419"/>
         </w:rPr>
       </w:pPr>
       <w:r>
@@ -4635,7 +4406,6 @@
         <w:rPr>
           <w:sz w:val="28"/>
           <w:szCs w:val="28"/>
-          <w:lang w:val="es-419"/>
         </w:rPr>
         <w:t>This.languaje</w:t>
       </w:r>
@@ -4644,10 +4414,18 @@
         <w:rPr>
           <w:sz w:val="28"/>
           <w:szCs w:val="28"/>
-          <w:lang w:val="es-419"/>
-        </w:rPr>
-        <w:t xml:space="preserve"> =lenguaje</w:t>
-      </w:r>
+        </w:rPr>
+        <w:t xml:space="preserve"> =</w:t>
+      </w:r>
+      <w:proofErr w:type="spellStart"/>
+      <w:r>
+        <w:rPr>
+          <w:sz w:val="28"/>
+          <w:szCs w:val="28"/>
+        </w:rPr>
+        <w:t>lenguaje</w:t>
+      </w:r>
+      <w:proofErr w:type="spellEnd"/>
     </w:p>
     <w:p>
       <w:pPr>
@@ -4797,12 +4575,14 @@
         <w:rPr>
           <w:sz w:val="28"/>
           <w:szCs w:val="28"/>
-        </w:rPr>
-      </w:pPr>
-      <w:r>
-        <w:rPr>
-          <w:sz w:val="28"/>
-          <w:szCs w:val="28"/>
+          <w:lang w:val="es-419"/>
+        </w:rPr>
+      </w:pPr>
+      <w:r>
+        <w:rPr>
+          <w:sz w:val="28"/>
+          <w:szCs w:val="28"/>
+          <w:lang w:val="es-419"/>
         </w:rPr>
         <w:t>}</w:t>
       </w:r>
@@ -4812,6 +4592,7 @@
         <w:rPr>
           <w:sz w:val="28"/>
           <w:szCs w:val="28"/>
+          <w:lang w:val="es-419"/>
         </w:rPr>
       </w:pPr>
     </w:p>
@@ -4822,110 +4603,124 @@
           <w:bCs/>
           <w:sz w:val="28"/>
           <w:szCs w:val="28"/>
-        </w:rPr>
-      </w:pPr>
-    </w:p>
-    <w:p>
-      <w:pPr>
-        <w:rPr>
-          <w:sz w:val="28"/>
-          <w:szCs w:val="28"/>
-        </w:rPr>
-      </w:pPr>
-    </w:p>
-    <w:p>
-      <w:pPr>
-        <w:rPr>
-          <w:sz w:val="28"/>
-          <w:szCs w:val="28"/>
-        </w:rPr>
-      </w:pPr>
-    </w:p>
-    <w:p>
-      <w:pPr>
-        <w:rPr>
-          <w:sz w:val="28"/>
-          <w:szCs w:val="28"/>
-        </w:rPr>
-      </w:pPr>
-    </w:p>
-    <w:p>
-      <w:pPr>
-        <w:rPr>
-          <w:sz w:val="28"/>
-          <w:szCs w:val="28"/>
-        </w:rPr>
-      </w:pPr>
-    </w:p>
-    <w:p>
-      <w:pPr>
-        <w:rPr>
-          <w:sz w:val="28"/>
-          <w:szCs w:val="28"/>
-        </w:rPr>
-      </w:pPr>
-    </w:p>
-    <w:p>
-      <w:pPr>
-        <w:rPr>
-          <w:sz w:val="28"/>
-          <w:szCs w:val="28"/>
-        </w:rPr>
-      </w:pPr>
-    </w:p>
-    <w:p>
-      <w:pPr>
-        <w:rPr>
-          <w:sz w:val="28"/>
-          <w:szCs w:val="28"/>
-        </w:rPr>
-      </w:pPr>
-    </w:p>
-    <w:p>
-      <w:pPr>
-        <w:rPr>
-          <w:sz w:val="28"/>
-          <w:szCs w:val="28"/>
-        </w:rPr>
-      </w:pPr>
-    </w:p>
-    <w:p>
-      <w:pPr>
-        <w:rPr>
-          <w:sz w:val="28"/>
-          <w:szCs w:val="28"/>
-        </w:rPr>
-      </w:pPr>
-    </w:p>
-    <w:p>
-      <w:pPr>
-        <w:rPr>
-          <w:sz w:val="28"/>
-          <w:szCs w:val="28"/>
-        </w:rPr>
-      </w:pPr>
-    </w:p>
-    <w:p>
-      <w:pPr>
-        <w:rPr>
-          <w:sz w:val="28"/>
-          <w:szCs w:val="28"/>
-        </w:rPr>
-      </w:pPr>
-    </w:p>
-    <w:p>
-      <w:pPr>
-        <w:rPr>
-          <w:sz w:val="28"/>
-          <w:szCs w:val="28"/>
-        </w:rPr>
-      </w:pPr>
-    </w:p>
-    <w:p>
-      <w:pPr>
-        <w:rPr>
-          <w:sz w:val="28"/>
-          <w:szCs w:val="28"/>
+          <w:lang w:val="es-419"/>
+        </w:rPr>
+      </w:pPr>
+    </w:p>
+    <w:p>
+      <w:pPr>
+        <w:rPr>
+          <w:sz w:val="28"/>
+          <w:szCs w:val="28"/>
+          <w:lang w:val="es-419"/>
+        </w:rPr>
+      </w:pPr>
+    </w:p>
+    <w:p>
+      <w:pPr>
+        <w:rPr>
+          <w:sz w:val="28"/>
+          <w:szCs w:val="28"/>
+          <w:lang w:val="es-419"/>
+        </w:rPr>
+      </w:pPr>
+    </w:p>
+    <w:p>
+      <w:pPr>
+        <w:rPr>
+          <w:sz w:val="28"/>
+          <w:szCs w:val="28"/>
+          <w:lang w:val="es-419"/>
+        </w:rPr>
+      </w:pPr>
+    </w:p>
+    <w:p>
+      <w:pPr>
+        <w:rPr>
+          <w:sz w:val="28"/>
+          <w:szCs w:val="28"/>
+          <w:lang w:val="es-419"/>
+        </w:rPr>
+      </w:pPr>
+    </w:p>
+    <w:p>
+      <w:pPr>
+        <w:rPr>
+          <w:sz w:val="28"/>
+          <w:szCs w:val="28"/>
+          <w:lang w:val="es-419"/>
+        </w:rPr>
+      </w:pPr>
+    </w:p>
+    <w:p>
+      <w:pPr>
+        <w:rPr>
+          <w:sz w:val="28"/>
+          <w:szCs w:val="28"/>
+          <w:lang w:val="es-419"/>
+        </w:rPr>
+      </w:pPr>
+    </w:p>
+    <w:p>
+      <w:pPr>
+        <w:rPr>
+          <w:sz w:val="28"/>
+          <w:szCs w:val="28"/>
+          <w:lang w:val="es-419"/>
+        </w:rPr>
+      </w:pPr>
+    </w:p>
+    <w:p>
+      <w:pPr>
+        <w:rPr>
+          <w:sz w:val="28"/>
+          <w:szCs w:val="28"/>
+          <w:lang w:val="es-419"/>
+        </w:rPr>
+      </w:pPr>
+    </w:p>
+    <w:p>
+      <w:pPr>
+        <w:rPr>
+          <w:sz w:val="28"/>
+          <w:szCs w:val="28"/>
+          <w:lang w:val="es-419"/>
+        </w:rPr>
+      </w:pPr>
+    </w:p>
+    <w:p>
+      <w:pPr>
+        <w:rPr>
+          <w:sz w:val="28"/>
+          <w:szCs w:val="28"/>
+          <w:lang w:val="es-419"/>
+        </w:rPr>
+      </w:pPr>
+    </w:p>
+    <w:p>
+      <w:pPr>
+        <w:rPr>
+          <w:sz w:val="28"/>
+          <w:szCs w:val="28"/>
+          <w:lang w:val="es-419"/>
+        </w:rPr>
+      </w:pPr>
+    </w:p>
+    <w:p>
+      <w:pPr>
+        <w:rPr>
+          <w:sz w:val="28"/>
+          <w:szCs w:val="28"/>
+          <w:lang w:val="es-419"/>
+        </w:rPr>
+      </w:pPr>
+    </w:p>
+    <w:p>
+      <w:pPr>
+        <w:rPr>
+          <w:sz w:val="28"/>
+          <w:szCs w:val="28"/>
+          <w:lang w:val="es-419"/>
         </w:rPr>
       </w:pPr>
     </w:p>
@@ -4993,6 +4788,459 @@
         </w:rPr>
         <w:t>) = expresiones regulares</w:t>
       </w:r>
+    </w:p>
+    <w:p>
+      <w:pPr>
+        <w:rPr>
+          <w:sz w:val="28"/>
+          <w:szCs w:val="28"/>
+          <w:lang w:val="es-ES"/>
+        </w:rPr>
+      </w:pPr>
+    </w:p>
+    <w:p>
+      <w:pPr>
+        <w:rPr>
+          <w:b/>
+          <w:bCs/>
+          <w:sz w:val="28"/>
+          <w:szCs w:val="28"/>
+          <w:lang w:val="es-ES"/>
+        </w:rPr>
+      </w:pPr>
+      <w:proofErr w:type="spellStart"/>
+      <w:r>
+        <w:rPr>
+          <w:b/>
+          <w:bCs/>
+          <w:sz w:val="28"/>
+          <w:szCs w:val="28"/>
+          <w:lang w:val="es-ES"/>
+        </w:rPr>
+        <w:t>Crud</w:t>
+      </w:r>
+      <w:proofErr w:type="spellEnd"/>
+    </w:p>
+    <w:p>
+      <w:pPr>
+        <w:pStyle w:val="Prrafodelista"/>
+        <w:numPr>
+          <w:ilvl w:val="0"/>
+          <w:numId w:val="2"/>
+        </w:numPr>
+        <w:rPr>
+          <w:sz w:val="28"/>
+          <w:szCs w:val="28"/>
+          <w:lang w:val="es-ES"/>
+        </w:rPr>
+      </w:pPr>
+      <w:r>
+        <w:rPr>
+          <w:sz w:val="28"/>
+          <w:szCs w:val="28"/>
+          <w:lang w:val="es-ES"/>
+        </w:rPr>
+        <w:t>Tengo data, según eso creo una clase o un molde que represente ese tipo de objeto de la data.</w:t>
+      </w:r>
+    </w:p>
+    <w:p>
+      <w:pPr>
+        <w:pStyle w:val="Prrafodelista"/>
+        <w:numPr>
+          <w:ilvl w:val="0"/>
+          <w:numId w:val="2"/>
+        </w:numPr>
+        <w:rPr>
+          <w:sz w:val="28"/>
+          <w:szCs w:val="28"/>
+          <w:lang w:val="es-ES"/>
+        </w:rPr>
+      </w:pPr>
+      <w:r>
+        <w:rPr>
+          <w:sz w:val="28"/>
+          <w:szCs w:val="28"/>
+          <w:lang w:val="es-ES"/>
+        </w:rPr>
+        <w:t>Crear formulario de crear y crear tabla donde se vea lo creado</w:t>
+      </w:r>
+    </w:p>
+    <w:p>
+      <w:pPr>
+        <w:pStyle w:val="Prrafodelista"/>
+        <w:numPr>
+          <w:ilvl w:val="0"/>
+          <w:numId w:val="2"/>
+        </w:numPr>
+        <w:rPr>
+          <w:sz w:val="28"/>
+          <w:szCs w:val="28"/>
+          <w:lang w:val="es-ES"/>
+        </w:rPr>
+      </w:pPr>
+      <w:r>
+        <w:rPr>
+          <w:sz w:val="28"/>
+          <w:szCs w:val="28"/>
+          <w:lang w:val="es-ES"/>
+        </w:rPr>
+        <w:t>Obtener datos para la tabla</w:t>
+      </w:r>
+      <w:r>
+        <w:rPr>
+          <w:sz w:val="28"/>
+          <w:szCs w:val="28"/>
+          <w:lang w:val="es-ES"/>
+        </w:rPr>
+        <w:t xml:space="preserve"> y mostrar en la interfaz</w:t>
+      </w:r>
+    </w:p>
+    <w:p>
+      <w:pPr>
+        <w:pStyle w:val="Prrafodelista"/>
+        <w:numPr>
+          <w:ilvl w:val="0"/>
+          <w:numId w:val="2"/>
+        </w:numPr>
+        <w:rPr>
+          <w:sz w:val="28"/>
+          <w:szCs w:val="28"/>
+          <w:lang w:val="es-ES"/>
+        </w:rPr>
+      </w:pPr>
+      <w:r>
+        <w:rPr>
+          <w:sz w:val="28"/>
+          <w:szCs w:val="28"/>
+          <w:lang w:val="es-ES"/>
+        </w:rPr>
+        <w:t>Agregar nuevos</w:t>
+      </w:r>
+      <w:r>
+        <w:rPr>
+          <w:sz w:val="28"/>
+          <w:szCs w:val="28"/>
+          <w:lang w:val="es-ES"/>
+        </w:rPr>
+        <w:t xml:space="preserve"> limpiar campos y mostrar en tabla</w:t>
+      </w:r>
+    </w:p>
+    <w:p>
+      <w:pPr>
+        <w:pStyle w:val="Prrafodelista"/>
+        <w:numPr>
+          <w:ilvl w:val="0"/>
+          <w:numId w:val="2"/>
+        </w:numPr>
+        <w:rPr>
+          <w:sz w:val="28"/>
+          <w:szCs w:val="28"/>
+          <w:lang w:val="es-ES"/>
+        </w:rPr>
+      </w:pPr>
+      <w:r>
+        <w:rPr>
+          <w:sz w:val="28"/>
+          <w:szCs w:val="28"/>
+          <w:lang w:val="es-ES"/>
+        </w:rPr>
+        <w:t xml:space="preserve">Eliminar registros por medio del id con </w:t>
+      </w:r>
+      <w:proofErr w:type="spellStart"/>
+      <w:r>
+        <w:rPr>
+          <w:sz w:val="28"/>
+          <w:szCs w:val="28"/>
+          <w:lang w:val="es-ES"/>
+        </w:rPr>
+        <w:t>findindex</w:t>
+      </w:r>
+      <w:proofErr w:type="spellEnd"/>
+      <w:r>
+        <w:rPr>
+          <w:sz w:val="28"/>
+          <w:szCs w:val="28"/>
+          <w:lang w:val="es-ES"/>
+        </w:rPr>
+        <w:t xml:space="preserve"> encuentra la posición del registro</w:t>
+      </w:r>
+      <w:r>
+        <w:rPr>
+          <w:sz w:val="28"/>
+          <w:szCs w:val="28"/>
+          <w:lang w:val="es-ES"/>
+        </w:rPr>
+        <w:t xml:space="preserve">, realizar una </w:t>
+      </w:r>
+      <w:r>
+        <w:rPr>
+          <w:sz w:val="28"/>
+          <w:szCs w:val="28"/>
+          <w:lang w:val="es-ES"/>
+        </w:rPr>
+        <w:t>confirmación</w:t>
+      </w:r>
+      <w:r>
+        <w:rPr>
+          <w:sz w:val="28"/>
+          <w:szCs w:val="28"/>
+          <w:lang w:val="es-ES"/>
+        </w:rPr>
+        <w:t xml:space="preserve"> y si es así usar el método </w:t>
+      </w:r>
+      <w:proofErr w:type="spellStart"/>
+      <w:r>
+        <w:rPr>
+          <w:sz w:val="28"/>
+          <w:szCs w:val="28"/>
+          <w:lang w:val="es-ES"/>
+        </w:rPr>
+        <w:t>splice</w:t>
+      </w:r>
+      <w:proofErr w:type="spellEnd"/>
+      <w:r>
+        <w:rPr>
+          <w:sz w:val="28"/>
+          <w:szCs w:val="28"/>
+          <w:lang w:val="es-ES"/>
+        </w:rPr>
+        <w:t xml:space="preserve"> para eliminar, agregar al Windows el método de eliminar para que lo reconozca con </w:t>
+      </w:r>
+      <w:proofErr w:type="spellStart"/>
+      <w:r>
+        <w:rPr>
+          <w:sz w:val="28"/>
+          <w:szCs w:val="28"/>
+          <w:lang w:val="es-ES"/>
+        </w:rPr>
+        <w:t>onclick</w:t>
+      </w:r>
+      <w:proofErr w:type="spellEnd"/>
+      <w:r>
+        <w:rPr>
+          <w:sz w:val="28"/>
+          <w:szCs w:val="28"/>
+          <w:lang w:val="es-ES"/>
+        </w:rPr>
+        <w:t>.</w:t>
+      </w:r>
+    </w:p>
+    <w:p>
+      <w:pPr>
+        <w:pStyle w:val="Prrafodelista"/>
+        <w:numPr>
+          <w:ilvl w:val="0"/>
+          <w:numId w:val="2"/>
+        </w:numPr>
+        <w:rPr>
+          <w:sz w:val="28"/>
+          <w:szCs w:val="28"/>
+          <w:lang w:val="es-ES"/>
+        </w:rPr>
+      </w:pPr>
+      <w:r>
+        <w:rPr>
+          <w:sz w:val="28"/>
+          <w:szCs w:val="28"/>
+          <w:lang w:val="es-ES"/>
+        </w:rPr>
+        <w:t>Editar crear un modal con formulario para editar</w:t>
+      </w:r>
+    </w:p>
+    <w:p>
+      <w:pPr>
+        <w:pStyle w:val="Prrafodelista"/>
+        <w:rPr>
+          <w:sz w:val="28"/>
+          <w:szCs w:val="28"/>
+          <w:lang w:val="es-ES"/>
+        </w:rPr>
+      </w:pPr>
+    </w:p>
+    <w:p>
+      <w:pPr>
+        <w:rPr>
+          <w:b/>
+          <w:bCs/>
+          <w:sz w:val="28"/>
+          <w:szCs w:val="28"/>
+          <w:lang w:val="es-ES"/>
+        </w:rPr>
+      </w:pPr>
+      <w:r>
+        <w:rPr>
+          <w:b/>
+          <w:bCs/>
+          <w:sz w:val="28"/>
+          <w:szCs w:val="28"/>
+          <w:lang w:val="es-ES"/>
+        </w:rPr>
+        <w:t>Repaso de POO</w:t>
+      </w:r>
+    </w:p>
+    <w:p>
+      <w:pPr>
+        <w:rPr>
+          <w:sz w:val="28"/>
+          <w:szCs w:val="28"/>
+          <w:lang w:val="es-ES"/>
+        </w:rPr>
+      </w:pPr>
+      <w:r>
+        <w:rPr>
+          <w:sz w:val="28"/>
+          <w:szCs w:val="28"/>
+          <w:lang w:val="es-ES"/>
+        </w:rPr>
+        <w:t>Para encapsular se usa</w:t>
+      </w:r>
+      <w:r>
+        <w:rPr>
+          <w:sz w:val="28"/>
+          <w:szCs w:val="28"/>
+          <w:lang w:val="es-ES"/>
+        </w:rPr>
+        <w:t xml:space="preserve"> una clase llamada </w:t>
+      </w:r>
+      <w:proofErr w:type="spellStart"/>
+      <w:proofErr w:type="gramStart"/>
+      <w:r>
+        <w:rPr>
+          <w:sz w:val="28"/>
+          <w:szCs w:val="28"/>
+          <w:lang w:val="es-ES"/>
+        </w:rPr>
+        <w:t>WekMap</w:t>
+      </w:r>
+      <w:proofErr w:type="spellEnd"/>
+      <w:r>
+        <w:rPr>
+          <w:sz w:val="28"/>
+          <w:szCs w:val="28"/>
+          <w:lang w:val="es-ES"/>
+        </w:rPr>
+        <w:t>(</w:t>
+      </w:r>
+      <w:proofErr w:type="gramEnd"/>
+      <w:r>
+        <w:rPr>
+          <w:sz w:val="28"/>
+          <w:szCs w:val="28"/>
+          <w:lang w:val="es-ES"/>
+        </w:rPr>
+        <w:t>)</w:t>
+      </w:r>
+    </w:p>
+    <w:p>
+      <w:pPr>
+        <w:rPr>
+          <w:sz w:val="28"/>
+          <w:szCs w:val="28"/>
+          <w:lang w:val="es-ES"/>
+        </w:rPr>
+      </w:pPr>
+      <w:r>
+        <w:rPr>
+          <w:sz w:val="28"/>
+          <w:szCs w:val="28"/>
+          <w:lang w:val="es-ES"/>
+        </w:rPr>
+        <w:t>Como convención los atributos privados llevan un _</w:t>
+      </w:r>
+    </w:p>
+    <w:p>
+      <w:pPr>
+        <w:rPr>
+          <w:sz w:val="28"/>
+          <w:szCs w:val="28"/>
+          <w:lang w:val="es-ES"/>
+        </w:rPr>
+      </w:pPr>
+      <w:r>
+        <w:rPr>
+          <w:sz w:val="28"/>
+          <w:szCs w:val="28"/>
+          <w:lang w:val="es-ES"/>
+        </w:rPr>
+        <w:t xml:space="preserve">Actualmente para colocar un </w:t>
+      </w:r>
+      <w:r>
+        <w:rPr>
+          <w:sz w:val="28"/>
+          <w:szCs w:val="28"/>
+          <w:u w:val="single"/>
+          <w:lang w:val="es-ES"/>
+        </w:rPr>
+        <w:t>método</w:t>
+      </w:r>
+      <w:r>
+        <w:rPr>
+          <w:sz w:val="28"/>
+          <w:szCs w:val="28"/>
+          <w:lang w:val="es-ES"/>
+        </w:rPr>
+        <w:t xml:space="preserve"> privado se usa #propiedad</w:t>
+      </w:r>
+    </w:p>
+    <w:p>
+      <w:pPr>
+        <w:rPr>
+          <w:sz w:val="28"/>
+          <w:szCs w:val="28"/>
+          <w:lang w:val="es-ES"/>
+        </w:rPr>
+      </w:pPr>
+    </w:p>
+    <w:p>
+      <w:pPr>
+        <w:rPr>
+          <w:b/>
+          <w:bCs/>
+          <w:sz w:val="28"/>
+          <w:szCs w:val="28"/>
+          <w:lang w:val="es-ES"/>
+        </w:rPr>
+      </w:pPr>
+      <w:r>
+        <w:rPr>
+          <w:b/>
+          <w:bCs/>
+          <w:sz w:val="28"/>
+          <w:szCs w:val="28"/>
+          <w:lang w:val="es-ES"/>
+        </w:rPr>
+        <w:t>Estructuras de datos</w:t>
+      </w:r>
+    </w:p>
+    <w:p>
+      <w:pPr>
+        <w:rPr>
+          <w:b/>
+          <w:bCs/>
+          <w:sz w:val="28"/>
+          <w:szCs w:val="28"/>
+          <w:lang w:val="es-ES"/>
+        </w:rPr>
+      </w:pPr>
+    </w:p>
+    <w:p>
+      <w:pPr>
+        <w:rPr>
+          <w:sz w:val="28"/>
+          <w:szCs w:val="28"/>
+          <w:lang w:val="es-ES"/>
+        </w:rPr>
+      </w:pPr>
+    </w:p>
+    <w:p>
+      <w:pPr>
+        <w:rPr>
+          <w:sz w:val="28"/>
+          <w:szCs w:val="28"/>
+          <w:u w:val="single"/>
+          <w:lang w:val="es-ES"/>
+        </w:rPr>
+      </w:pPr>
     </w:p>
     <w:sectPr>
       <w:pgSz w:w="11906" w:h="16838"/>
@@ -5118,8 +5366,100 @@
       </w:rPr>
     </w:lvl>
   </w:abstractNum>
+  <w:abstractNum w:abstractNumId="1" w15:restartNumberingAfterBreak="0">
+    <w:nsid w:val="745D7409"/>
+    <w:multiLevelType w:val="hybridMultilevel"/>
+    <w:tmpl w:val="6C36AEF2"/>
+    <w:lvl w:ilvl="0" w:tplc="580A000F">
+      <w:start w:val="1"/>
+      <w:numFmt w:val="decimal"/>
+      <w:lvlText w:val="%1."/>
+      <w:lvlJc w:val="left"/>
+      <w:pPr>
+        <w:ind w:left="720" w:hanging="360"/>
+      </w:pPr>
+      <w:rPr>
+        <w:rFonts w:hint="default"/>
+      </w:rPr>
+    </w:lvl>
+    <w:lvl w:ilvl="1" w:tplc="580A0019" w:tentative="1">
+      <w:start w:val="1"/>
+      <w:numFmt w:val="lowerLetter"/>
+      <w:lvlText w:val="%2."/>
+      <w:lvlJc w:val="left"/>
+      <w:pPr>
+        <w:ind w:left="1440" w:hanging="360"/>
+      </w:pPr>
+    </w:lvl>
+    <w:lvl w:ilvl="2" w:tplc="580A001B" w:tentative="1">
+      <w:start w:val="1"/>
+      <w:numFmt w:val="lowerRoman"/>
+      <w:lvlText w:val="%3."/>
+      <w:lvlJc w:val="right"/>
+      <w:pPr>
+        <w:ind w:left="2160" w:hanging="180"/>
+      </w:pPr>
+    </w:lvl>
+    <w:lvl w:ilvl="3" w:tplc="580A000F" w:tentative="1">
+      <w:start w:val="1"/>
+      <w:numFmt w:val="decimal"/>
+      <w:lvlText w:val="%4."/>
+      <w:lvlJc w:val="left"/>
+      <w:pPr>
+        <w:ind w:left="2880" w:hanging="360"/>
+      </w:pPr>
+    </w:lvl>
+    <w:lvl w:ilvl="4" w:tplc="580A0019" w:tentative="1">
+      <w:start w:val="1"/>
+      <w:numFmt w:val="lowerLetter"/>
+      <w:lvlText w:val="%5."/>
+      <w:lvlJc w:val="left"/>
+      <w:pPr>
+        <w:ind w:left="3600" w:hanging="360"/>
+      </w:pPr>
+    </w:lvl>
+    <w:lvl w:ilvl="5" w:tplc="580A001B" w:tentative="1">
+      <w:start w:val="1"/>
+      <w:numFmt w:val="lowerRoman"/>
+      <w:lvlText w:val="%6."/>
+      <w:lvlJc w:val="right"/>
+      <w:pPr>
+        <w:ind w:left="4320" w:hanging="180"/>
+      </w:pPr>
+    </w:lvl>
+    <w:lvl w:ilvl="6" w:tplc="580A000F" w:tentative="1">
+      <w:start w:val="1"/>
+      <w:numFmt w:val="decimal"/>
+      <w:lvlText w:val="%7."/>
+      <w:lvlJc w:val="left"/>
+      <w:pPr>
+        <w:ind w:left="5040" w:hanging="360"/>
+      </w:pPr>
+    </w:lvl>
+    <w:lvl w:ilvl="7" w:tplc="580A0019" w:tentative="1">
+      <w:start w:val="1"/>
+      <w:numFmt w:val="lowerLetter"/>
+      <w:lvlText w:val="%8."/>
+      <w:lvlJc w:val="left"/>
+      <w:pPr>
+        <w:ind w:left="5760" w:hanging="360"/>
+      </w:pPr>
+    </w:lvl>
+    <w:lvl w:ilvl="8" w:tplc="580A001B" w:tentative="1">
+      <w:start w:val="1"/>
+      <w:numFmt w:val="lowerRoman"/>
+      <w:lvlText w:val="%9."/>
+      <w:lvlJc w:val="right"/>
+      <w:pPr>
+        <w:ind w:left="6480" w:hanging="180"/>
+      </w:pPr>
+    </w:lvl>
+  </w:abstractNum>
   <w:num w:numId="1" w16cid:durableId="442654197">
     <w:abstractNumId w:val="0"/>
+  </w:num>
+  <w:num w:numId="2" w16cid:durableId="907837379">
+    <w:abstractNumId w:val="1"/>
   </w:num>
 </w:numbering>
 </file>

</xml_diff>

<commit_message>
Arrays Avances curso udemy
</commit_message>
<xml_diff>
--- a/JavaScript.docx
+++ b/JavaScript.docx
@@ -4971,22 +4971,245 @@
           <w:lang w:val="es-ES"/>
         </w:rPr>
       </w:pPr>
-    </w:p>
-    <w:p>
-      <w:pPr>
-        <w:rPr>
-          <w:sz w:val="28"/>
-          <w:szCs w:val="28"/>
-          <w:lang w:val="es-ES"/>
-        </w:rPr>
-      </w:pPr>
-    </w:p>
-    <w:p>
-      <w:pPr>
-        <w:rPr>
-          <w:sz w:val="28"/>
-          <w:szCs w:val="28"/>
-          <w:u w:val="single"/>
+      <w:r>
+        <w:rPr>
+          <w:b/>
+          <w:bCs/>
+          <w:sz w:val="28"/>
+          <w:szCs w:val="28"/>
+          <w:lang w:val="es-ES"/>
+        </w:rPr>
+        <w:t>DOM</w:t>
+      </w:r>
+    </w:p>
+    <w:p>
+      <w:pPr>
+        <w:rPr>
+          <w:sz w:val="28"/>
+          <w:szCs w:val="28"/>
+          <w:lang w:val="es-ES"/>
+        </w:rPr>
+      </w:pPr>
+      <w:r>
+        <w:rPr>
+          <w:sz w:val="28"/>
+          <w:szCs w:val="28"/>
+          <w:lang w:val="es-ES"/>
+        </w:rPr>
+        <w:t>Árbol de nodos se puede manipular gracias a JavaScript, El Dom es un api que permite manipular elementos de HTML.</w:t>
+      </w:r>
+    </w:p>
+    <w:p>
+      <w:pPr>
+        <w:rPr>
+          <w:sz w:val="28"/>
+          <w:szCs w:val="28"/>
+          <w:lang w:val="es-ES"/>
+        </w:rPr>
+      </w:pPr>
+    </w:p>
+    <w:p>
+      <w:pPr>
+        <w:rPr>
+          <w:sz w:val="28"/>
+          <w:szCs w:val="28"/>
+          <w:lang w:val="es-ES"/>
+        </w:rPr>
+      </w:pPr>
+      <w:proofErr w:type="spellStart"/>
+      <w:r>
+        <w:rPr>
+          <w:sz w:val="28"/>
+          <w:szCs w:val="28"/>
+          <w:lang w:val="es-ES"/>
+        </w:rPr>
+        <w:t>Document</w:t>
+      </w:r>
+      <w:proofErr w:type="spellEnd"/>
+      <w:r>
+        <w:rPr>
+          <w:sz w:val="28"/>
+          <w:szCs w:val="28"/>
+          <w:lang w:val="es-ES"/>
+        </w:rPr>
+        <w:t xml:space="preserve"> pagina que se encuentra cargada en el navegador, este nos permite acceder a los nodos que hay dentro de nuestra </w:t>
+      </w:r>
+      <w:proofErr w:type="spellStart"/>
+      <w:r>
+        <w:rPr>
+          <w:sz w:val="28"/>
+          <w:szCs w:val="28"/>
+          <w:lang w:val="es-ES"/>
+        </w:rPr>
+        <w:t>pagina</w:t>
+      </w:r>
+      <w:proofErr w:type="spellEnd"/>
+      <w:r>
+        <w:rPr>
+          <w:sz w:val="28"/>
+          <w:szCs w:val="28"/>
+          <w:lang w:val="es-ES"/>
+        </w:rPr>
+        <w:t>.</w:t>
+      </w:r>
+    </w:p>
+    <w:p>
+      <w:pPr>
+        <w:rPr>
+          <w:sz w:val="28"/>
+          <w:szCs w:val="28"/>
+          <w:lang w:val="es-ES"/>
+        </w:rPr>
+      </w:pPr>
+    </w:p>
+    <w:p>
+      <w:pPr>
+        <w:rPr>
+          <w:sz w:val="28"/>
+          <w:szCs w:val="28"/>
+          <w:lang w:val="es-ES"/>
+        </w:rPr>
+      </w:pPr>
+    </w:p>
+    <w:p>
+      <w:pPr>
+        <w:rPr>
+          <w:sz w:val="28"/>
+          <w:szCs w:val="28"/>
+          <w:lang w:val="es-ES"/>
+        </w:rPr>
+      </w:pPr>
+      <w:r>
+        <w:rPr>
+          <w:sz w:val="28"/>
+          <w:szCs w:val="28"/>
+          <w:lang w:val="es-ES"/>
+        </w:rPr>
+        <w:lastRenderedPageBreak/>
+        <w:t xml:space="preserve">Cambiar texto= </w:t>
+      </w:r>
+      <w:proofErr w:type="spellStart"/>
+      <w:r>
+        <w:rPr>
+          <w:sz w:val="28"/>
+          <w:szCs w:val="28"/>
+          <w:lang w:val="es-ES"/>
+        </w:rPr>
+        <w:t>innertext</w:t>
+      </w:r>
+      <w:proofErr w:type="spellEnd"/>
+      <w:r>
+        <w:rPr>
+          <w:sz w:val="28"/>
+          <w:szCs w:val="28"/>
+          <w:lang w:val="es-ES"/>
+        </w:rPr>
+        <w:t>=’nuevo texto’</w:t>
+      </w:r>
+    </w:p>
+    <w:p>
+      <w:pPr>
+        <w:rPr>
+          <w:sz w:val="28"/>
+          <w:szCs w:val="28"/>
+          <w:lang w:val="es-ES"/>
+        </w:rPr>
+      </w:pPr>
+      <w:r>
+        <w:rPr>
+          <w:sz w:val="28"/>
+          <w:szCs w:val="28"/>
+          <w:lang w:val="es-ES"/>
+        </w:rPr>
+        <w:t xml:space="preserve">Ver texto que ya </w:t>
+      </w:r>
+      <w:proofErr w:type="spellStart"/>
+      <w:r>
+        <w:rPr>
+          <w:sz w:val="28"/>
+          <w:szCs w:val="28"/>
+          <w:lang w:val="es-ES"/>
+        </w:rPr>
+        <w:t>esta</w:t>
+      </w:r>
+      <w:proofErr w:type="spellEnd"/>
+      <w:r>
+        <w:rPr>
+          <w:sz w:val="28"/>
+          <w:szCs w:val="28"/>
+          <w:lang w:val="es-ES"/>
+        </w:rPr>
+        <w:t xml:space="preserve">= </w:t>
+      </w:r>
+      <w:proofErr w:type="spellStart"/>
+      <w:r>
+        <w:rPr>
+          <w:sz w:val="28"/>
+          <w:szCs w:val="28"/>
+          <w:lang w:val="es-ES"/>
+        </w:rPr>
+        <w:t>nodo.innertext</w:t>
+      </w:r>
+      <w:proofErr w:type="spellEnd"/>
+    </w:p>
+    <w:p>
+      <w:pPr>
+        <w:rPr>
+          <w:sz w:val="28"/>
+          <w:szCs w:val="28"/>
+          <w:lang w:val="es-ES"/>
+        </w:rPr>
+      </w:pPr>
+      <w:r>
+        <w:rPr>
+          <w:sz w:val="28"/>
+          <w:szCs w:val="28"/>
+          <w:lang w:val="es-ES"/>
+        </w:rPr>
+        <w:t xml:space="preserve">Ver los </w:t>
+      </w:r>
+      <w:proofErr w:type="spellStart"/>
+      <w:r>
+        <w:rPr>
+          <w:sz w:val="28"/>
+          <w:szCs w:val="28"/>
+          <w:lang w:val="es-ES"/>
+        </w:rPr>
+        <w:t>inpust</w:t>
+      </w:r>
+      <w:proofErr w:type="spellEnd"/>
+      <w:r>
+        <w:rPr>
+          <w:sz w:val="28"/>
+          <w:szCs w:val="28"/>
+          <w:lang w:val="es-ES"/>
+        </w:rPr>
+        <w:t xml:space="preserve"> de todo el documento inputs[1]</w:t>
+      </w:r>
+    </w:p>
+    <w:p>
+      <w:pPr>
+        <w:rPr>
+          <w:sz w:val="28"/>
+          <w:szCs w:val="28"/>
+          <w:lang w:val="es-ES"/>
+        </w:rPr>
+      </w:pPr>
+    </w:p>
+    <w:p>
+      <w:pPr>
+        <w:rPr>
+          <w:sz w:val="28"/>
+          <w:szCs w:val="28"/>
+          <w:lang w:val="es-ES"/>
+        </w:rPr>
+      </w:pPr>
+    </w:p>
+    <w:p>
+      <w:pPr>
+        <w:rPr>
+          <w:sz w:val="28"/>
+          <w:szCs w:val="28"/>
           <w:lang w:val="es-ES"/>
         </w:rPr>
       </w:pPr>

</xml_diff>

<commit_message>
Avances en el repaso general de js
</commit_message>
<xml_diff>
--- a/JavaScript.docx
+++ b/JavaScript.docx
@@ -37,7 +37,7 @@
           <w:szCs w:val="28"/>
           <w:lang w:val="es-ES"/>
         </w:rPr>
-        <w:t>Poo es hace referencia a un paradigma de programación que se centra en objetos.</w:t>
+        <w:t>Poo hace referencia a un paradigma de programación que se centra en objetos.</w:t>
       </w:r>
     </w:p>
     <w:p>
@@ -73,7 +73,25 @@
           <w:szCs w:val="28"/>
           <w:lang w:val="es-ES"/>
         </w:rPr>
-        <w:t xml:space="preserve"> {},[] para JS los array también son objetos, el propósito de los objetos es que tienen </w:t>
+        <w:t xml:space="preserve"> {</w:t>
+      </w:r>
+      <w:proofErr w:type="gramStart"/>
+      <w:r>
+        <w:rPr>
+          <w:sz w:val="28"/>
+          <w:szCs w:val="28"/>
+          <w:lang w:val="es-ES"/>
+        </w:rPr>
+        <w:t>},[</w:t>
+      </w:r>
+      <w:proofErr w:type="gramEnd"/>
+      <w:r>
+        <w:rPr>
+          <w:sz w:val="28"/>
+          <w:szCs w:val="28"/>
+          <w:lang w:val="es-ES"/>
+        </w:rPr>
+        <w:t xml:space="preserve">] para JS los array también son objetos, el propósito de los objetos es que tienen </w:t>
       </w:r>
       <w:r>
         <w:rPr>
@@ -163,8 +181,18 @@
           <w:szCs w:val="28"/>
           <w:lang w:val="es-ES"/>
         </w:rPr>
-        <w:t xml:space="preserve"> ={</w:t>
-      </w:r>
+        <w:t xml:space="preserve"> </w:t>
+      </w:r>
+      <w:proofErr w:type="gramStart"/>
+      <w:r>
+        <w:rPr>
+          <w:sz w:val="28"/>
+          <w:szCs w:val="28"/>
+          <w:lang w:val="es-ES"/>
+        </w:rPr>
+        <w:t>={</w:t>
+      </w:r>
+      <w:proofErr w:type="gramEnd"/>
     </w:p>
     <w:p>
       <w:pPr>
@@ -248,12 +276,21 @@
           <w:szCs w:val="28"/>
         </w:rPr>
       </w:pPr>
-      <w:r>
-        <w:rPr>
-          <w:sz w:val="28"/>
-          <w:szCs w:val="28"/>
-        </w:rPr>
-        <w:t>Hobbies:[ ‘read’, ’programming’, ’run],</w:t>
+      <w:proofErr w:type="gramStart"/>
+      <w:r>
+        <w:rPr>
+          <w:sz w:val="28"/>
+          <w:szCs w:val="28"/>
+        </w:rPr>
+        <w:t>Hobbies:[</w:t>
+      </w:r>
+      <w:proofErr w:type="gramEnd"/>
+      <w:r>
+        <w:rPr>
+          <w:sz w:val="28"/>
+          <w:szCs w:val="28"/>
+        </w:rPr>
+        <w:t xml:space="preserve"> ‘read’, ’programming’, ’run],</w:t>
       </w:r>
     </w:p>
     <w:p>
@@ -264,6 +301,7 @@
           <w:szCs w:val="28"/>
         </w:rPr>
       </w:pPr>
+      <w:proofErr w:type="gramStart"/>
       <w:r>
         <w:rPr>
           <w:sz w:val="28"/>
@@ -278,6 +316,7 @@
         </w:rPr>
         <w:t>dress:{</w:t>
       </w:r>
+      <w:proofErr w:type="gramEnd"/>
     </w:p>
     <w:p>
       <w:pPr>
@@ -432,7 +471,7 @@
     </w:p>
     <w:p>
       <w:pPr>
-        <w:pStyle w:val="Prrafodelista"/>
+        <w:pStyle w:val="ListParagraph"/>
         <w:numPr>
           <w:ilvl w:val="0"/>
           <w:numId w:val="1"/>
@@ -471,7 +510,7 @@
     </w:p>
     <w:p>
       <w:pPr>
-        <w:pStyle w:val="Prrafodelista"/>
+        <w:pStyle w:val="ListParagraph"/>
         <w:numPr>
           <w:ilvl w:val="0"/>
           <w:numId w:val="1"/>
@@ -546,7 +585,7 @@
     </w:p>
     <w:p>
       <w:pPr>
-        <w:pStyle w:val="Prrafodelista"/>
+        <w:pStyle w:val="ListParagraph"/>
         <w:numPr>
           <w:ilvl w:val="0"/>
           <w:numId w:val="1"/>
@@ -616,7 +655,7 @@
     </w:p>
     <w:p>
       <w:pPr>
-        <w:pStyle w:val="Prrafodelista"/>
+        <w:pStyle w:val="ListParagraph"/>
         <w:numPr>
           <w:ilvl w:val="0"/>
           <w:numId w:val="1"/>
@@ -729,7 +768,23 @@
           <w:sz w:val="28"/>
           <w:szCs w:val="28"/>
         </w:rPr>
-        <w:t>Function Person(){</w:t>
+        <w:t xml:space="preserve">Function </w:t>
+      </w:r>
+      <w:proofErr w:type="gramStart"/>
+      <w:r>
+        <w:rPr>
+          <w:sz w:val="28"/>
+          <w:szCs w:val="28"/>
+        </w:rPr>
+        <w:t>Person(</w:t>
+      </w:r>
+      <w:proofErr w:type="gramEnd"/>
+      <w:r>
+        <w:rPr>
+          <w:sz w:val="28"/>
+          <w:szCs w:val="28"/>
+        </w:rPr>
+        <w:t>){</w:t>
       </w:r>
     </w:p>
     <w:p>
@@ -801,8 +856,17 @@
           <w:sz w:val="28"/>
           <w:szCs w:val="28"/>
         </w:rPr>
-        <w:t xml:space="preserve"> =function (){</w:t>
-      </w:r>
+        <w:t xml:space="preserve"> =function </w:t>
+      </w:r>
+      <w:proofErr w:type="gramStart"/>
+      <w:r>
+        <w:rPr>
+          <w:sz w:val="28"/>
+          <w:szCs w:val="28"/>
+        </w:rPr>
+        <w:t>(){</w:t>
+      </w:r>
+      <w:proofErr w:type="gramEnd"/>
     </w:p>
     <w:p>
       <w:pPr>
@@ -817,8 +881,17 @@
           <w:sz w:val="28"/>
           <w:szCs w:val="28"/>
         </w:rPr>
-        <w:t>Return `${this.name}`</w:t>
-      </w:r>
+        <w:t>Return `${</w:t>
+      </w:r>
+      <w:proofErr w:type="gramStart"/>
+      <w:r>
+        <w:rPr>
+          <w:sz w:val="28"/>
+          <w:szCs w:val="28"/>
+        </w:rPr>
+        <w:t>this.name}`</w:t>
+      </w:r>
+      <w:proofErr w:type="gramEnd"/>
     </w:p>
     <w:p>
       <w:pPr>
@@ -924,7 +997,25 @@
           <w:szCs w:val="28"/>
           <w:lang w:val="es-419"/>
         </w:rPr>
-        <w:t xml:space="preserve"> =new Persona()</w:t>
+        <w:t xml:space="preserve"> =new </w:t>
+      </w:r>
+      <w:proofErr w:type="gramStart"/>
+      <w:r>
+        <w:rPr>
+          <w:sz w:val="28"/>
+          <w:szCs w:val="28"/>
+          <w:lang w:val="es-419"/>
+        </w:rPr>
+        <w:t>Persona(</w:t>
+      </w:r>
+      <w:proofErr w:type="gramEnd"/>
+      <w:r>
+        <w:rPr>
+          <w:sz w:val="28"/>
+          <w:szCs w:val="28"/>
+          <w:lang w:val="es-419"/>
+        </w:rPr>
+        <w:t>)</w:t>
       </w:r>
     </w:p>
     <w:p>
@@ -1089,6 +1180,7 @@
         <w:t xml:space="preserve">= new </w:t>
       </w:r>
       <w:proofErr w:type="spellStart"/>
+      <w:proofErr w:type="gramStart"/>
       <w:r>
         <w:rPr>
           <w:sz w:val="28"/>
@@ -1104,7 +1196,16 @@
           <w:szCs w:val="28"/>
           <w:lang w:val="es-419"/>
         </w:rPr>
-        <w:t xml:space="preserve">(12)//para crear un objeto tipo </w:t>
+        <w:t>(</w:t>
+      </w:r>
+      <w:proofErr w:type="gramEnd"/>
+      <w:r>
+        <w:rPr>
+          <w:sz w:val="28"/>
+          <w:szCs w:val="28"/>
+          <w:lang w:val="es-419"/>
+        </w:rPr>
+        <w:t xml:space="preserve">12)//para crear un objeto tipo </w:t>
       </w:r>
       <w:proofErr w:type="spellStart"/>
       <w:r>
@@ -1144,7 +1245,7 @@
     </w:p>
     <w:p>
       <w:pPr>
-        <w:pStyle w:val="Prrafodelista"/>
+        <w:pStyle w:val="ListParagraph"/>
         <w:numPr>
           <w:ilvl w:val="0"/>
           <w:numId w:val="1"/>
@@ -1194,7 +1295,7 @@
     </w:p>
     <w:p>
       <w:pPr>
-        <w:pStyle w:val="Prrafodelista"/>
+        <w:pStyle w:val="ListParagraph"/>
         <w:numPr>
           <w:ilvl w:val="0"/>
           <w:numId w:val="1"/>
@@ -1244,7 +1345,7 @@
     </w:p>
     <w:p>
       <w:pPr>
-        <w:pStyle w:val="Prrafodelista"/>
+        <w:pStyle w:val="ListParagraph"/>
         <w:ind w:left="1065"/>
         <w:rPr>
           <w:b/>
@@ -1467,17 +1568,27 @@
           <w:sz w:val="28"/>
           <w:szCs w:val="28"/>
         </w:rPr>
-        <w:t>=30;</w:t>
-      </w:r>
-    </w:p>
-    <w:p>
-      <w:pPr>
-        <w:rPr>
-          <w:sz w:val="28"/>
-          <w:szCs w:val="28"/>
-        </w:rPr>
-      </w:pPr>
-      <w:proofErr w:type="spellStart"/>
+        <w:t>=</w:t>
+      </w:r>
+      <w:proofErr w:type="gramStart"/>
+      <w:r>
+        <w:rPr>
+          <w:sz w:val="28"/>
+          <w:szCs w:val="28"/>
+        </w:rPr>
+        <w:t>30;</w:t>
+      </w:r>
+      <w:proofErr w:type="gramEnd"/>
+    </w:p>
+    <w:p>
+      <w:pPr>
+        <w:rPr>
+          <w:sz w:val="28"/>
+          <w:szCs w:val="28"/>
+        </w:rPr>
+      </w:pPr>
+      <w:proofErr w:type="spellStart"/>
+      <w:proofErr w:type="gramStart"/>
       <w:r>
         <w:rPr>
           <w:sz w:val="28"/>
@@ -1486,6 +1597,7 @@
         <w:t>Person.prototype.greet</w:t>
       </w:r>
       <w:proofErr w:type="spellEnd"/>
+      <w:proofErr w:type="gramEnd"/>
       <w:r>
         <w:rPr>
           <w:sz w:val="28"/>
@@ -1725,6 +1837,7 @@
         </w:rPr>
       </w:pPr>
       <w:proofErr w:type="spellStart"/>
+      <w:proofErr w:type="gramStart"/>
       <w:r>
         <w:rPr>
           <w:sz w:val="28"/>
@@ -1743,6 +1856,7 @@
         <w:t>(</w:t>
       </w:r>
       <w:proofErr w:type="spellStart"/>
+      <w:proofErr w:type="gramEnd"/>
       <w:r>
         <w:rPr>
           <w:sz w:val="28"/>
@@ -1924,12 +2038,21 @@
           <w:szCs w:val="28"/>
         </w:rPr>
       </w:pPr>
-      <w:r>
-        <w:rPr>
-          <w:sz w:val="28"/>
-          <w:szCs w:val="28"/>
-        </w:rPr>
-        <w:t>Greet(){</w:t>
+      <w:proofErr w:type="gramStart"/>
+      <w:r>
+        <w:rPr>
+          <w:sz w:val="28"/>
+          <w:szCs w:val="28"/>
+        </w:rPr>
+        <w:t>Greet(</w:t>
+      </w:r>
+      <w:proofErr w:type="gramEnd"/>
+      <w:r>
+        <w:rPr>
+          <w:sz w:val="28"/>
+          <w:szCs w:val="28"/>
+        </w:rPr>
+        <w:t>){</w:t>
       </w:r>
     </w:p>
     <w:p>
@@ -2168,7 +2291,7 @@
     </w:p>
     <w:p>
       <w:pPr>
-        <w:pStyle w:val="Prrafodelista"/>
+        <w:pStyle w:val="ListParagraph"/>
         <w:numPr>
           <w:ilvl w:val="0"/>
           <w:numId w:val="1"/>
@@ -2210,7 +2333,7 @@
     </w:p>
     <w:p>
       <w:pPr>
-        <w:pStyle w:val="Prrafodelista"/>
+        <w:pStyle w:val="ListParagraph"/>
         <w:numPr>
           <w:ilvl w:val="0"/>
           <w:numId w:val="1"/>
@@ -2252,7 +2375,7 @@
     </w:p>
     <w:p>
       <w:pPr>
-        <w:pStyle w:val="Prrafodelista"/>
+        <w:pStyle w:val="ListParagraph"/>
         <w:numPr>
           <w:ilvl w:val="0"/>
           <w:numId w:val="1"/>
@@ -2551,18 +2674,8 @@
           <w:szCs w:val="28"/>
           <w:lang w:val="es-419"/>
         </w:rPr>
-        <w:t xml:space="preserve">Objetos personas que hacen parte de </w:t>
-      </w:r>
-      <w:proofErr w:type="spellStart"/>
-      <w:r>
-        <w:rPr>
-          <w:sz w:val="28"/>
-          <w:szCs w:val="28"/>
-          <w:lang w:val="es-419"/>
-        </w:rPr>
-        <w:t>u</w:t>
-      </w:r>
-      <w:proofErr w:type="spellEnd"/>
+        <w:t>Objetos personas que hacen parte de un</w:t>
+      </w:r>
       <w:r>
         <w:rPr>
           <w:sz w:val="28"/>
@@ -2571,23 +2684,13 @@
         </w:rPr>
         <w:t xml:space="preserve"> </w:t>
       </w:r>
-      <w:proofErr w:type="spellStart"/>
-      <w:r>
-        <w:rPr>
-          <w:sz w:val="28"/>
-          <w:szCs w:val="28"/>
-          <w:lang w:val="es-419"/>
-        </w:rPr>
-        <w:t>nobjeto</w:t>
-      </w:r>
-      <w:proofErr w:type="spellEnd"/>
-      <w:r>
-        <w:rPr>
-          <w:sz w:val="28"/>
-          <w:szCs w:val="28"/>
-          <w:lang w:val="es-419"/>
-        </w:rPr>
-        <w:t xml:space="preserve"> </w:t>
+      <w:r>
+        <w:rPr>
+          <w:sz w:val="28"/>
+          <w:szCs w:val="28"/>
+          <w:lang w:val="es-419"/>
+        </w:rPr>
+        <w:t xml:space="preserve">objeto </w:t>
       </w:r>
       <w:proofErr w:type="spellStart"/>
       <w:r>
@@ -2609,6 +2712,7 @@
         </w:rPr>
       </w:pPr>
       <w:proofErr w:type="spellStart"/>
+      <w:proofErr w:type="gramStart"/>
       <w:r>
         <w:rPr>
           <w:sz w:val="28"/>
@@ -2618,6 +2722,7 @@
         <w:t>Company.trabajador.push</w:t>
       </w:r>
       <w:proofErr w:type="spellEnd"/>
+      <w:proofErr w:type="gramEnd"/>
       <w:r>
         <w:rPr>
           <w:sz w:val="28"/>
@@ -2825,14 +2930,30 @@
           <w:sz w:val="28"/>
           <w:szCs w:val="28"/>
         </w:rPr>
-        <w:t>Function Person</w:t>
-      </w:r>
-      <w:r>
-        <w:rPr>
-          <w:sz w:val="28"/>
-          <w:szCs w:val="28"/>
-        </w:rPr>
-        <w:t>(){</w:t>
+        <w:t xml:space="preserve">Function </w:t>
+      </w:r>
+      <w:proofErr w:type="gramStart"/>
+      <w:r>
+        <w:rPr>
+          <w:sz w:val="28"/>
+          <w:szCs w:val="28"/>
+        </w:rPr>
+        <w:t>Person</w:t>
+      </w:r>
+      <w:r>
+        <w:rPr>
+          <w:sz w:val="28"/>
+          <w:szCs w:val="28"/>
+        </w:rPr>
+        <w:t>(</w:t>
+      </w:r>
+      <w:proofErr w:type="gramEnd"/>
+      <w:r>
+        <w:rPr>
+          <w:sz w:val="28"/>
+          <w:szCs w:val="28"/>
+        </w:rPr>
+        <w:t>){</w:t>
       </w:r>
     </w:p>
     <w:p>
@@ -2948,7 +3069,23 @@
           <w:sz w:val="28"/>
           <w:szCs w:val="28"/>
         </w:rPr>
-        <w:t>Function programmer(){</w:t>
+        <w:t xml:space="preserve">Function </w:t>
+      </w:r>
+      <w:proofErr w:type="gramStart"/>
+      <w:r>
+        <w:rPr>
+          <w:sz w:val="28"/>
+          <w:szCs w:val="28"/>
+        </w:rPr>
+        <w:t>programmer(</w:t>
+      </w:r>
+      <w:proofErr w:type="gramEnd"/>
+      <w:r>
+        <w:rPr>
+          <w:sz w:val="28"/>
+          <w:szCs w:val="28"/>
+        </w:rPr>
+        <w:t>){</w:t>
       </w:r>
     </w:p>
     <w:p>
@@ -3011,7 +3148,23 @@
           <w:szCs w:val="28"/>
           <w:lang w:val="es-419"/>
         </w:rPr>
-        <w:t>Con esto le emos d</w:t>
+        <w:t xml:space="preserve">Con esto le </w:t>
+      </w:r>
+      <w:r>
+        <w:rPr>
+          <w:sz w:val="28"/>
+          <w:szCs w:val="28"/>
+          <w:lang w:val="es-419"/>
+        </w:rPr>
+        <w:t>h</w:t>
+      </w:r>
+      <w:r>
+        <w:rPr>
+          <w:sz w:val="28"/>
+          <w:szCs w:val="28"/>
+          <w:lang w:val="es-419"/>
+        </w:rPr>
+        <w:t>emos d</w:t>
       </w:r>
       <w:r>
         <w:rPr>
@@ -3071,22 +3224,54 @@
           <w:sz w:val="28"/>
           <w:szCs w:val="28"/>
         </w:rPr>
-        <w:t xml:space="preserve"> = new Person()</w:t>
-      </w:r>
-    </w:p>
-    <w:p>
-      <w:pPr>
-        <w:rPr>
-          <w:sz w:val="28"/>
-          <w:szCs w:val="28"/>
-        </w:rPr>
-      </w:pPr>
-      <w:r>
-        <w:rPr>
-          <w:sz w:val="28"/>
-          <w:szCs w:val="28"/>
-        </w:rPr>
-        <w:t>Const programmer = new Programmer()</w:t>
+        <w:t xml:space="preserve"> = new </w:t>
+      </w:r>
+      <w:proofErr w:type="gramStart"/>
+      <w:r>
+        <w:rPr>
+          <w:sz w:val="28"/>
+          <w:szCs w:val="28"/>
+        </w:rPr>
+        <w:t>Person(</w:t>
+      </w:r>
+      <w:proofErr w:type="gramEnd"/>
+      <w:r>
+        <w:rPr>
+          <w:sz w:val="28"/>
+          <w:szCs w:val="28"/>
+        </w:rPr>
+        <w:t>)</w:t>
+      </w:r>
+    </w:p>
+    <w:p>
+      <w:pPr>
+        <w:rPr>
+          <w:sz w:val="28"/>
+          <w:szCs w:val="28"/>
+        </w:rPr>
+      </w:pPr>
+      <w:r>
+        <w:rPr>
+          <w:sz w:val="28"/>
+          <w:szCs w:val="28"/>
+        </w:rPr>
+        <w:t xml:space="preserve">Const programmer = new </w:t>
+      </w:r>
+      <w:proofErr w:type="gramStart"/>
+      <w:r>
+        <w:rPr>
+          <w:sz w:val="28"/>
+          <w:szCs w:val="28"/>
+        </w:rPr>
+        <w:t>Programmer(</w:t>
+      </w:r>
+      <w:proofErr w:type="gramEnd"/>
+      <w:r>
+        <w:rPr>
+          <w:sz w:val="28"/>
+          <w:szCs w:val="28"/>
+        </w:rPr>
+        <w:t>)</w:t>
       </w:r>
     </w:p>
     <w:p>
@@ -3149,6 +3334,7 @@
         <w:t xml:space="preserve"> </w:t>
       </w:r>
       <w:proofErr w:type="spellStart"/>
+      <w:proofErr w:type="gramStart"/>
       <w:r>
         <w:rPr>
           <w:sz w:val="28"/>
@@ -3164,7 +3350,16 @@
           <w:szCs w:val="28"/>
           <w:lang w:val="es-419"/>
         </w:rPr>
-        <w:t>(){</w:t>
+        <w:t>(</w:t>
+      </w:r>
+      <w:proofErr w:type="gramEnd"/>
+      <w:r>
+        <w:rPr>
+          <w:sz w:val="28"/>
+          <w:szCs w:val="28"/>
+          <w:lang w:val="es-419"/>
+        </w:rPr>
+        <w:t>){</w:t>
       </w:r>
     </w:p>
     <w:p>
@@ -3175,12 +3370,21 @@
           <w:szCs w:val="28"/>
         </w:rPr>
       </w:pPr>
-      <w:r>
-        <w:rPr>
-          <w:sz w:val="28"/>
-          <w:szCs w:val="28"/>
-        </w:rPr>
-        <w:t xml:space="preserve">Constructor(name, </w:t>
+      <w:proofErr w:type="gramStart"/>
+      <w:r>
+        <w:rPr>
+          <w:sz w:val="28"/>
+          <w:szCs w:val="28"/>
+        </w:rPr>
+        <w:t>Constructor(</w:t>
+      </w:r>
+      <w:proofErr w:type="gramEnd"/>
+      <w:r>
+        <w:rPr>
+          <w:sz w:val="28"/>
+          <w:szCs w:val="28"/>
+        </w:rPr>
+        <w:t xml:space="preserve">name, </w:t>
       </w:r>
       <w:proofErr w:type="spellStart"/>
       <w:r>
@@ -3339,6 +3543,7 @@
         <w:t>languaje</w:t>
       </w:r>
       <w:proofErr w:type="spellEnd"/>
+      <w:proofErr w:type="gramStart"/>
       <w:r>
         <w:rPr>
           <w:sz w:val="28"/>
@@ -3347,6 +3552,7 @@
         </w:rPr>
         <w:t>){</w:t>
       </w:r>
+      <w:proofErr w:type="gramEnd"/>
     </w:p>
     <w:p>
       <w:pPr>
@@ -3358,13 +3564,23 @@
           <w:lang w:val="es-419"/>
         </w:rPr>
       </w:pPr>
-      <w:r>
-        <w:rPr>
-          <w:sz w:val="28"/>
-          <w:szCs w:val="28"/>
-          <w:lang w:val="es-419"/>
-        </w:rPr>
-        <w:t xml:space="preserve">Super()//trae los inicializadores del </w:t>
+      <w:proofErr w:type="gramStart"/>
+      <w:r>
+        <w:rPr>
+          <w:sz w:val="28"/>
+          <w:szCs w:val="28"/>
+          <w:lang w:val="es-419"/>
+        </w:rPr>
+        <w:t>Super(</w:t>
+      </w:r>
+      <w:proofErr w:type="gramEnd"/>
+      <w:r>
+        <w:rPr>
+          <w:sz w:val="28"/>
+          <w:szCs w:val="28"/>
+          <w:lang w:val="es-419"/>
+        </w:rPr>
+        <w:t xml:space="preserve">)//trae los inicializadores del </w:t>
       </w:r>
       <w:proofErr w:type="spellStart"/>
       <w:r>
@@ -3596,7 +3812,25 @@
           <w:szCs w:val="28"/>
           <w:lang w:val="es-419"/>
         </w:rPr>
-        <w:t xml:space="preserve"> suma(x=0,y=0,z=0)</w:t>
+        <w:t xml:space="preserve"> suma(x=</w:t>
+      </w:r>
+      <w:proofErr w:type="gramStart"/>
+      <w:r>
+        <w:rPr>
+          <w:sz w:val="28"/>
+          <w:szCs w:val="28"/>
+          <w:lang w:val="es-419"/>
+        </w:rPr>
+        <w:t>0,y</w:t>
+      </w:r>
+      <w:proofErr w:type="gramEnd"/>
+      <w:r>
+        <w:rPr>
+          <w:sz w:val="28"/>
+          <w:szCs w:val="28"/>
+          <w:lang w:val="es-419"/>
+        </w:rPr>
+        <w:t>=0,z=0)</w:t>
       </w:r>
     </w:p>
     <w:p>
@@ -3723,6 +3957,7 @@
         <w:t xml:space="preserve"> </w:t>
       </w:r>
       <w:proofErr w:type="spellStart"/>
+      <w:proofErr w:type="gramStart"/>
       <w:r>
         <w:rPr>
           <w:sz w:val="28"/>
@@ -3738,7 +3973,16 @@
           <w:szCs w:val="28"/>
           <w:lang w:val="es-419"/>
         </w:rPr>
-        <w:t>(){</w:t>
+        <w:t>(</w:t>
+      </w:r>
+      <w:proofErr w:type="gramEnd"/>
+      <w:r>
+        <w:rPr>
+          <w:sz w:val="28"/>
+          <w:szCs w:val="28"/>
+          <w:lang w:val="es-419"/>
+        </w:rPr>
+        <w:t>){</w:t>
       </w:r>
     </w:p>
     <w:p>
@@ -3767,13 +4011,23 @@
         <w:t>This.items</w:t>
       </w:r>
       <w:proofErr w:type="spellEnd"/>
-      <w:r>
-        <w:rPr>
-          <w:sz w:val="28"/>
-          <w:szCs w:val="28"/>
-          <w:lang w:val="es-419"/>
-        </w:rPr>
-        <w:t>=[]</w:t>
+      <w:proofErr w:type="gramStart"/>
+      <w:r>
+        <w:rPr>
+          <w:sz w:val="28"/>
+          <w:szCs w:val="28"/>
+          <w:lang w:val="es-419"/>
+        </w:rPr>
+        <w:t>=[</w:t>
+      </w:r>
+      <w:proofErr w:type="gramEnd"/>
+      <w:r>
+        <w:rPr>
+          <w:sz w:val="28"/>
+          <w:szCs w:val="28"/>
+          <w:lang w:val="es-419"/>
+        </w:rPr>
+        <w:t>]</w:t>
       </w:r>
     </w:p>
     <w:p>
@@ -3858,6 +4112,7 @@
         <w:tab/>
       </w:r>
       <w:proofErr w:type="spellStart"/>
+      <w:proofErr w:type="gramStart"/>
       <w:r>
         <w:rPr>
           <w:sz w:val="28"/>
@@ -3871,7 +4126,15 @@
           <w:sz w:val="28"/>
           <w:szCs w:val="28"/>
         </w:rPr>
-        <w:t xml:space="preserve">(name,  </w:t>
+        <w:t>(</w:t>
+      </w:r>
+      <w:proofErr w:type="gramEnd"/>
+      <w:r>
+        <w:rPr>
+          <w:sz w:val="28"/>
+          <w:szCs w:val="28"/>
+        </w:rPr>
+        <w:t xml:space="preserve">name,  </w:t>
       </w:r>
       <w:proofErr w:type="spellStart"/>
       <w:r>
@@ -3916,6 +4179,7 @@
         </w:rPr>
       </w:pPr>
       <w:proofErr w:type="spellStart"/>
+      <w:proofErr w:type="gramStart"/>
       <w:r>
         <w:rPr>
           <w:sz w:val="28"/>
@@ -3924,6 +4188,7 @@
         <w:t>this.lastname</w:t>
       </w:r>
       <w:proofErr w:type="spellEnd"/>
+      <w:proofErr w:type="gramEnd"/>
       <w:r>
         <w:rPr>
           <w:sz w:val="28"/>
@@ -3985,8 +4250,17 @@
           <w:szCs w:val="28"/>
         </w:rPr>
         <w:lastRenderedPageBreak/>
-        <w:t>Class Programmer extends Person{</w:t>
-      </w:r>
+        <w:t xml:space="preserve">Class Programmer extends </w:t>
+      </w:r>
+      <w:proofErr w:type="gramStart"/>
+      <w:r>
+        <w:rPr>
+          <w:sz w:val="28"/>
+          <w:szCs w:val="28"/>
+        </w:rPr>
+        <w:t>Person{</w:t>
+      </w:r>
+      <w:proofErr w:type="gramEnd"/>
     </w:p>
     <w:p>
       <w:pPr>
@@ -4003,6 +4277,7 @@
         <w:tab/>
       </w:r>
       <w:proofErr w:type="spellStart"/>
+      <w:proofErr w:type="gramStart"/>
       <w:r>
         <w:rPr>
           <w:sz w:val="28"/>
@@ -4016,7 +4291,15 @@
           <w:sz w:val="28"/>
           <w:szCs w:val="28"/>
         </w:rPr>
-        <w:t xml:space="preserve">(name , </w:t>
+        <w:t>(</w:t>
+      </w:r>
+      <w:proofErr w:type="gramEnd"/>
+      <w:r>
+        <w:rPr>
+          <w:sz w:val="28"/>
+          <w:szCs w:val="28"/>
+        </w:rPr>
+        <w:t xml:space="preserve">name , </w:t>
       </w:r>
       <w:proofErr w:type="spellStart"/>
       <w:r>
@@ -4065,7 +4348,22 @@
           <w:szCs w:val="28"/>
         </w:rPr>
         <w:tab/>
-        <w:t xml:space="preserve">Super(name, </w:t>
+      </w:r>
+      <w:proofErr w:type="gramStart"/>
+      <w:r>
+        <w:rPr>
+          <w:sz w:val="28"/>
+          <w:szCs w:val="28"/>
+        </w:rPr>
+        <w:t>Super(</w:t>
+      </w:r>
+      <w:proofErr w:type="gramEnd"/>
+      <w:r>
+        <w:rPr>
+          <w:sz w:val="28"/>
+          <w:szCs w:val="28"/>
+        </w:rPr>
+        <w:t xml:space="preserve">name, </w:t>
       </w:r>
       <w:proofErr w:type="spellStart"/>
       <w:r>
@@ -4213,8 +4511,17 @@
           <w:sz w:val="28"/>
           <w:szCs w:val="28"/>
         </w:rPr>
-        <w:t>(p){</w:t>
-      </w:r>
+        <w:t>(p</w:t>
+      </w:r>
+      <w:proofErr w:type="gramStart"/>
+      <w:r>
+        <w:rPr>
+          <w:sz w:val="28"/>
+          <w:szCs w:val="28"/>
+        </w:rPr>
+        <w:t>){</w:t>
+      </w:r>
+      <w:proofErr w:type="gramEnd"/>
     </w:p>
     <w:p>
       <w:pPr>
@@ -4232,6 +4539,7 @@
         <w:t xml:space="preserve">p.name, </w:t>
       </w:r>
       <w:proofErr w:type="spellStart"/>
+      <w:proofErr w:type="gramStart"/>
       <w:r>
         <w:rPr>
           <w:sz w:val="28"/>
@@ -4240,6 +4548,7 @@
         <w:t>p.lastname</w:t>
       </w:r>
       <w:proofErr w:type="spellEnd"/>
+      <w:proofErr w:type="gramEnd"/>
       <w:r>
         <w:rPr>
           <w:sz w:val="28"/>
@@ -4280,6 +4589,79 @@
           <w:sz w:val="28"/>
           <w:szCs w:val="28"/>
           <w:lang w:val="es-419"/>
+        </w:rPr>
+      </w:pPr>
+    </w:p>
+    <w:p>
+      <w:pPr>
+        <w:rPr>
+          <w:sz w:val="28"/>
+          <w:szCs w:val="28"/>
+          <w:lang w:val="es-ES"/>
+        </w:rPr>
+      </w:pPr>
+      <w:proofErr w:type="spellStart"/>
+      <w:r>
+        <w:rPr>
+          <w:sz w:val="28"/>
+          <w:szCs w:val="28"/>
+          <w:lang w:val="es-ES"/>
+        </w:rPr>
+        <w:t>Typeof</w:t>
+      </w:r>
+      <w:proofErr w:type="spellEnd"/>
+      <w:r>
+        <w:rPr>
+          <w:sz w:val="28"/>
+          <w:szCs w:val="28"/>
+          <w:lang w:val="es-ES"/>
+        </w:rPr>
+        <w:t xml:space="preserve"> = muestra el tipo de dato</w:t>
+      </w:r>
+    </w:p>
+    <w:p>
+      <w:pPr>
+        <w:rPr>
+          <w:sz w:val="28"/>
+          <w:szCs w:val="28"/>
+          <w:lang w:val="es-ES"/>
+        </w:rPr>
+      </w:pPr>
+      <w:proofErr w:type="spellStart"/>
+      <w:proofErr w:type="gramStart"/>
+      <w:r>
+        <w:rPr>
+          <w:sz w:val="28"/>
+          <w:szCs w:val="28"/>
+          <w:lang w:val="es-ES"/>
+        </w:rPr>
+        <w:t>RegExp</w:t>
+      </w:r>
+      <w:proofErr w:type="spellEnd"/>
+      <w:r>
+        <w:rPr>
+          <w:sz w:val="28"/>
+          <w:szCs w:val="28"/>
+          <w:lang w:val="es-ES"/>
+        </w:rPr>
+        <w:t>(</w:t>
+      </w:r>
+      <w:proofErr w:type="gramEnd"/>
+      <w:r>
+        <w:rPr>
+          <w:sz w:val="28"/>
+          <w:szCs w:val="28"/>
+          <w:lang w:val="es-ES"/>
+        </w:rPr>
+        <w:t>) = expresiones regulares</w:t>
+      </w:r>
+    </w:p>
+    <w:p>
+      <w:pPr>
+        <w:rPr>
+          <w:sz w:val="28"/>
+          <w:szCs w:val="28"/>
+          <w:lang w:val="es-ES"/>
         </w:rPr>
       </w:pPr>
     </w:p>
@@ -4290,193 +4672,11 @@
           <w:bCs/>
           <w:sz w:val="28"/>
           <w:szCs w:val="28"/>
-          <w:lang w:val="es-419"/>
-        </w:rPr>
-      </w:pPr>
-    </w:p>
-    <w:p>
-      <w:pPr>
-        <w:rPr>
-          <w:sz w:val="28"/>
-          <w:szCs w:val="28"/>
-          <w:lang w:val="es-419"/>
-        </w:rPr>
-      </w:pPr>
-    </w:p>
-    <w:p>
-      <w:pPr>
-        <w:rPr>
-          <w:sz w:val="28"/>
-          <w:szCs w:val="28"/>
-          <w:lang w:val="es-419"/>
-        </w:rPr>
-      </w:pPr>
-    </w:p>
-    <w:p>
-      <w:pPr>
-        <w:rPr>
-          <w:sz w:val="28"/>
-          <w:szCs w:val="28"/>
-          <w:lang w:val="es-419"/>
-        </w:rPr>
-      </w:pPr>
-    </w:p>
-    <w:p>
-      <w:pPr>
-        <w:rPr>
-          <w:sz w:val="28"/>
-          <w:szCs w:val="28"/>
-          <w:lang w:val="es-419"/>
-        </w:rPr>
-      </w:pPr>
-    </w:p>
-    <w:p>
-      <w:pPr>
-        <w:rPr>
-          <w:sz w:val="28"/>
-          <w:szCs w:val="28"/>
-          <w:lang w:val="es-419"/>
-        </w:rPr>
-      </w:pPr>
-    </w:p>
-    <w:p>
-      <w:pPr>
-        <w:rPr>
-          <w:sz w:val="28"/>
-          <w:szCs w:val="28"/>
-          <w:lang w:val="es-419"/>
-        </w:rPr>
-      </w:pPr>
-    </w:p>
-    <w:p>
-      <w:pPr>
-        <w:rPr>
-          <w:sz w:val="28"/>
-          <w:szCs w:val="28"/>
-          <w:lang w:val="es-419"/>
-        </w:rPr>
-      </w:pPr>
-    </w:p>
-    <w:p>
-      <w:pPr>
-        <w:rPr>
-          <w:sz w:val="28"/>
-          <w:szCs w:val="28"/>
-          <w:lang w:val="es-419"/>
-        </w:rPr>
-      </w:pPr>
-    </w:p>
-    <w:p>
-      <w:pPr>
-        <w:rPr>
-          <w:sz w:val="28"/>
-          <w:szCs w:val="28"/>
-          <w:lang w:val="es-419"/>
-        </w:rPr>
-      </w:pPr>
-    </w:p>
-    <w:p>
-      <w:pPr>
-        <w:rPr>
-          <w:sz w:val="28"/>
-          <w:szCs w:val="28"/>
-          <w:lang w:val="es-419"/>
-        </w:rPr>
-      </w:pPr>
-    </w:p>
-    <w:p>
-      <w:pPr>
-        <w:rPr>
-          <w:sz w:val="28"/>
-          <w:szCs w:val="28"/>
-          <w:lang w:val="es-419"/>
-        </w:rPr>
-      </w:pPr>
-    </w:p>
-    <w:p>
-      <w:pPr>
-        <w:rPr>
-          <w:sz w:val="28"/>
-          <w:szCs w:val="28"/>
-          <w:lang w:val="es-419"/>
-        </w:rPr>
-      </w:pPr>
-    </w:p>
-    <w:p>
-      <w:pPr>
-        <w:rPr>
-          <w:sz w:val="28"/>
-          <w:szCs w:val="28"/>
-          <w:lang w:val="es-419"/>
-        </w:rPr>
-      </w:pPr>
-    </w:p>
-    <w:p>
-      <w:pPr>
-        <w:rPr>
-          <w:sz w:val="28"/>
-          <w:szCs w:val="28"/>
-          <w:lang w:val="es-ES"/>
-        </w:rPr>
-      </w:pPr>
-      <w:proofErr w:type="spellStart"/>
-      <w:r>
-        <w:rPr>
-          <w:sz w:val="28"/>
-          <w:szCs w:val="28"/>
-          <w:lang w:val="es-ES"/>
-        </w:rPr>
-        <w:t>Typeof</w:t>
-      </w:r>
-      <w:proofErr w:type="spellEnd"/>
-      <w:r>
-        <w:rPr>
-          <w:sz w:val="28"/>
-          <w:szCs w:val="28"/>
-          <w:lang w:val="es-ES"/>
-        </w:rPr>
-        <w:t xml:space="preserve"> = muestra el tipo de dato</w:t>
-      </w:r>
-    </w:p>
-    <w:p>
-      <w:pPr>
-        <w:rPr>
-          <w:sz w:val="28"/>
-          <w:szCs w:val="28"/>
-          <w:lang w:val="es-ES"/>
-        </w:rPr>
-      </w:pPr>
-      <w:proofErr w:type="spellStart"/>
-      <w:r>
-        <w:rPr>
-          <w:sz w:val="28"/>
-          <w:szCs w:val="28"/>
-          <w:lang w:val="es-ES"/>
-        </w:rPr>
-        <w:lastRenderedPageBreak/>
-        <w:t>RegExp</w:t>
-      </w:r>
-      <w:proofErr w:type="spellEnd"/>
-      <w:r>
-        <w:rPr>
-          <w:sz w:val="28"/>
-          <w:szCs w:val="28"/>
-          <w:lang w:val="es-ES"/>
-        </w:rPr>
-        <w:t>() = expresiones regulares</w:t>
-      </w:r>
-    </w:p>
-    <w:p>
-      <w:pPr>
-        <w:rPr>
-          <w:sz w:val="28"/>
-          <w:szCs w:val="28"/>
-          <w:lang w:val="es-ES"/>
-        </w:rPr>
-      </w:pPr>
-    </w:p>
-    <w:p>
-      <w:pPr>
+          <w:lang w:val="es-ES"/>
+        </w:rPr>
+      </w:pPr>
+      <w:proofErr w:type="spellStart"/>
+      <w:r>
         <w:rPr>
           <w:b/>
           <w:bCs/>
@@ -4484,23 +4684,13 @@
           <w:szCs w:val="28"/>
           <w:lang w:val="es-ES"/>
         </w:rPr>
-      </w:pPr>
-      <w:proofErr w:type="spellStart"/>
-      <w:r>
-        <w:rPr>
-          <w:b/>
-          <w:bCs/>
-          <w:sz w:val="28"/>
-          <w:szCs w:val="28"/>
-          <w:lang w:val="es-ES"/>
-        </w:rPr>
         <w:t>Crud</w:t>
       </w:r>
       <w:proofErr w:type="spellEnd"/>
     </w:p>
     <w:p>
       <w:pPr>
-        <w:pStyle w:val="Prrafodelista"/>
+        <w:pStyle w:val="ListParagraph"/>
         <w:numPr>
           <w:ilvl w:val="0"/>
           <w:numId w:val="2"/>
@@ -4522,7 +4712,7 @@
     </w:p>
     <w:p>
       <w:pPr>
-        <w:pStyle w:val="Prrafodelista"/>
+        <w:pStyle w:val="ListParagraph"/>
         <w:numPr>
           <w:ilvl w:val="0"/>
           <w:numId w:val="2"/>
@@ -4544,7 +4734,7 @@
     </w:p>
     <w:p>
       <w:pPr>
-        <w:pStyle w:val="Prrafodelista"/>
+        <w:pStyle w:val="ListParagraph"/>
         <w:numPr>
           <w:ilvl w:val="0"/>
           <w:numId w:val="2"/>
@@ -4574,7 +4764,7 @@
     </w:p>
     <w:p>
       <w:pPr>
-        <w:pStyle w:val="Prrafodelista"/>
+        <w:pStyle w:val="ListParagraph"/>
         <w:numPr>
           <w:ilvl w:val="0"/>
           <w:numId w:val="2"/>
@@ -4604,7 +4794,7 @@
     </w:p>
     <w:p>
       <w:pPr>
-        <w:pStyle w:val="Prrafodelista"/>
+        <w:pStyle w:val="ListParagraph"/>
         <w:numPr>
           <w:ilvl w:val="0"/>
           <w:numId w:val="2"/>
@@ -4704,7 +4894,7 @@
     </w:p>
     <w:p>
       <w:pPr>
-        <w:pStyle w:val="Prrafodelista"/>
+        <w:pStyle w:val="ListParagraph"/>
         <w:numPr>
           <w:ilvl w:val="0"/>
           <w:numId w:val="2"/>
@@ -4726,7 +4916,7 @@
     </w:p>
     <w:p>
       <w:pPr>
-        <w:pStyle w:val="Prrafodelista"/>
+        <w:pStyle w:val="ListParagraph"/>
         <w:rPr>
           <w:sz w:val="28"/>
           <w:szCs w:val="28"/>
@@ -4780,6 +4970,7 @@
         <w:t xml:space="preserve"> una clase llamada </w:t>
       </w:r>
       <w:proofErr w:type="spellStart"/>
+      <w:proofErr w:type="gramStart"/>
       <w:r>
         <w:rPr>
           <w:sz w:val="28"/>
@@ -4795,7 +4986,16 @@
           <w:szCs w:val="28"/>
           <w:lang w:val="es-ES"/>
         </w:rPr>
-        <w:t>()</w:t>
+        <w:t>(</w:t>
+      </w:r>
+      <w:proofErr w:type="gramEnd"/>
+      <w:r>
+        <w:rPr>
+          <w:sz w:val="28"/>
+          <w:szCs w:val="28"/>
+          <w:lang w:val="es-ES"/>
+        </w:rPr>
+        <w:t>)</w:t>
       </w:r>
     </w:p>
     <w:p>
@@ -4829,6 +5029,7 @@
           <w:szCs w:val="28"/>
           <w:lang w:val="es-ES"/>
         </w:rPr>
+        <w:lastRenderedPageBreak/>
         <w:t xml:space="preserve">Actualmente para colocar un </w:t>
       </w:r>
       <w:r>
@@ -4924,6 +5125,7 @@
         <w:t xml:space="preserve">, </w:t>
       </w:r>
       <w:proofErr w:type="spellStart"/>
+      <w:proofErr w:type="gramStart"/>
       <w:r>
         <w:rPr>
           <w:sz w:val="28"/>
@@ -4939,7 +5141,16 @@
           <w:szCs w:val="28"/>
           <w:lang w:val="es-ES"/>
         </w:rPr>
-        <w:t xml:space="preserve"> , </w:t>
+        <w:t xml:space="preserve"> ,</w:t>
+      </w:r>
+      <w:proofErr w:type="gramEnd"/>
+      <w:r>
+        <w:rPr>
+          <w:sz w:val="28"/>
+          <w:szCs w:val="28"/>
+          <w:lang w:val="es-ES"/>
+        </w:rPr>
+        <w:t xml:space="preserve"> </w:t>
       </w:r>
       <w:proofErr w:type="spellStart"/>
       <w:r>
@@ -5007,15 +5218,6 @@
           <w:lang w:val="es-ES"/>
         </w:rPr>
       </w:pPr>
-    </w:p>
-    <w:p>
-      <w:pPr>
-        <w:rPr>
-          <w:sz w:val="28"/>
-          <w:szCs w:val="28"/>
-          <w:lang w:val="es-ES"/>
-        </w:rPr>
-      </w:pPr>
       <w:proofErr w:type="spellStart"/>
       <w:r>
         <w:rPr>
@@ -5032,7 +5234,7 @@
           <w:szCs w:val="28"/>
           <w:lang w:val="es-ES"/>
         </w:rPr>
-        <w:t xml:space="preserve"> pagina que se encuentra cargada en el navegador, este nos permite acceder a los nodos que hay dentro de nuestra </w:t>
+        <w:t xml:space="preserve"> </w:t>
       </w:r>
       <w:proofErr w:type="spellStart"/>
       <w:r>
@@ -5050,6 +5252,24 @@
           <w:szCs w:val="28"/>
           <w:lang w:val="es-ES"/>
         </w:rPr>
+        <w:t xml:space="preserve"> que se encuentra cargada en el navegador, este nos permite acceder a los nodos que hay dentro de nuestra </w:t>
+      </w:r>
+      <w:proofErr w:type="spellStart"/>
+      <w:r>
+        <w:rPr>
+          <w:sz w:val="28"/>
+          <w:szCs w:val="28"/>
+          <w:lang w:val="es-ES"/>
+        </w:rPr>
+        <w:t>pagina</w:t>
+      </w:r>
+      <w:proofErr w:type="spellEnd"/>
+      <w:r>
+        <w:rPr>
+          <w:sz w:val="28"/>
+          <w:szCs w:val="28"/>
+          <w:lang w:val="es-ES"/>
+        </w:rPr>
         <w:t>.</w:t>
       </w:r>
     </w:p>
@@ -5070,22 +5290,12 @@
           <w:lang w:val="es-ES"/>
         </w:rPr>
       </w:pPr>
-    </w:p>
-    <w:p>
-      <w:pPr>
-        <w:rPr>
-          <w:sz w:val="28"/>
-          <w:szCs w:val="28"/>
-          <w:lang w:val="es-ES"/>
-        </w:rPr>
-      </w:pPr>
-      <w:r>
-        <w:rPr>
-          <w:sz w:val="28"/>
-          <w:szCs w:val="28"/>
-          <w:lang w:val="es-ES"/>
-        </w:rPr>
-        <w:lastRenderedPageBreak/>
+      <w:r>
+        <w:rPr>
+          <w:sz w:val="28"/>
+          <w:szCs w:val="28"/>
+          <w:lang w:val="es-ES"/>
+        </w:rPr>
         <w:t xml:space="preserve">Cambiar texto= </w:t>
       </w:r>
       <w:proofErr w:type="spellStart"/>
@@ -5142,6 +5352,7 @@
         <w:t xml:space="preserve">= </w:t>
       </w:r>
       <w:proofErr w:type="spellStart"/>
+      <w:proofErr w:type="gramStart"/>
       <w:r>
         <w:rPr>
           <w:sz w:val="28"/>
@@ -5151,9 +5362,13 @@
         <w:t>nodo.innertext</w:t>
       </w:r>
       <w:proofErr w:type="spellEnd"/>
-    </w:p>
-    <w:p>
-      <w:pPr>
+      <w:proofErr w:type="gramEnd"/>
+    </w:p>
+    <w:p>
+      <w:pPr>
+        <w:pBdr>
+          <w:bottom w:val="single" w:sz="6" w:space="1" w:color="auto"/>
+        </w:pBdr>
         <w:rPr>
           <w:sz w:val="28"/>
           <w:szCs w:val="28"/>
@@ -5184,8 +5399,38 @@
           <w:szCs w:val="28"/>
           <w:lang w:val="es-ES"/>
         </w:rPr>
-        <w:t xml:space="preserve"> de todo el documento inputs[1]</w:t>
-      </w:r>
+        <w:t xml:space="preserve"> de todo el documento </w:t>
+      </w:r>
+      <w:proofErr w:type="gramStart"/>
+      <w:r>
+        <w:rPr>
+          <w:sz w:val="28"/>
+          <w:szCs w:val="28"/>
+          <w:lang w:val="es-ES"/>
+        </w:rPr>
+        <w:t>inputs[</w:t>
+      </w:r>
+      <w:proofErr w:type="gramEnd"/>
+      <w:r>
+        <w:rPr>
+          <w:sz w:val="28"/>
+          <w:szCs w:val="28"/>
+          <w:lang w:val="es-ES"/>
+        </w:rPr>
+        <w:t>1]</w:t>
+      </w:r>
+    </w:p>
+    <w:p>
+      <w:pPr>
+        <w:pBdr>
+          <w:bottom w:val="single" w:sz="6" w:space="1" w:color="auto"/>
+        </w:pBdr>
+        <w:rPr>
+          <w:sz w:val="28"/>
+          <w:szCs w:val="28"/>
+          <w:lang w:val="es-ES"/>
+        </w:rPr>
+      </w:pPr>
     </w:p>
     <w:p>
       <w:pPr>
@@ -5840,13 +6085,13 @@
       <w:lang w:val="en-US"/>
     </w:rPr>
   </w:style>
-  <w:style w:type="character" w:default="1" w:styleId="Fuentedeprrafopredeter">
+  <w:style w:type="character" w:default="1" w:styleId="DefaultParagraphFont">
     <w:name w:val="Default Paragraph Font"/>
     <w:uiPriority w:val="1"/>
     <w:semiHidden/>
     <w:unhideWhenUsed/>
   </w:style>
-  <w:style w:type="table" w:default="1" w:styleId="Tablanormal">
+  <w:style w:type="table" w:default="1" w:styleId="TableNormal">
     <w:name w:val="Normal Table"/>
     <w:uiPriority w:val="99"/>
     <w:semiHidden/>
@@ -5861,13 +6106,13 @@
       </w:tblCellMar>
     </w:tblPr>
   </w:style>
-  <w:style w:type="numbering" w:default="1" w:styleId="Sinlista">
+  <w:style w:type="numbering" w:default="1" w:styleId="NoList">
     <w:name w:val="No List"/>
     <w:uiPriority w:val="99"/>
     <w:semiHidden/>
     <w:unhideWhenUsed/>
   </w:style>
-  <w:style w:type="paragraph" w:styleId="Prrafodelista">
+  <w:style w:type="paragraph" w:styleId="ListParagraph">
     <w:name w:val="List Paragraph"/>
     <w:basedOn w:val="Normal"/>
     <w:uiPriority w:val="34"/>

</xml_diff>